<commit_message>
Minor update to formatting.
</commit_message>
<xml_diff>
--- a/final-documents/satisfying-real-world-use-cases.docx
+++ b/final-documents/satisfying-real-world-use-cases.docx
@@ -11,8 +11,6 @@
           <w:sz w:val="56"/>
         </w:rPr>
       </w:pPr>
-      <w:bookmarkStart w:id="0" w:name="opportunities-created-by-the-web-of-trus"/>
-      <w:bookmarkEnd w:id="0"/>
       <w:r>
         <w:rPr>
           <w:color w:val="000000" w:themeColor="text1"/>
@@ -74,23 +72,14 @@
           <w:color w:val="000000" w:themeColor="text1"/>
         </w:rPr>
       </w:pPr>
-      <w:bookmarkStart w:id="1" w:name="by-du5t-kaliya-identity-woman-young-kali"/>
-      <w:bookmarkEnd w:id="1"/>
-      <w:proofErr w:type="gramStart"/>
+      <w:bookmarkStart w:id="0" w:name="by-du5t-kaliya-identity-woman-young-kali"/>
+      <w:bookmarkEnd w:id="0"/>
       <w:r>
         <w:rPr>
           <w:i/>
           <w:color w:val="000000" w:themeColor="text1"/>
         </w:rPr>
-        <w:t>by</w:t>
-      </w:r>
-      <w:proofErr w:type="gramEnd"/>
-      <w:r>
-        <w:rPr>
-          <w:i/>
-          <w:color w:val="000000" w:themeColor="text1"/>
-        </w:rPr>
-        <w:t xml:space="preserve"> </w:t>
+        <w:t xml:space="preserve">by </w:t>
       </w:r>
       <w:hyperlink r:id="rId6">
         <w:r>
@@ -110,23 +99,13 @@
         <w:t xml:space="preserve">, </w:t>
       </w:r>
       <w:hyperlink r:id="rId7" w:history="1">
-        <w:proofErr w:type="spellStart"/>
         <w:r>
           <w:rPr>
             <w:rStyle w:val="Hyperlink"/>
             <w:i/>
             <w:color w:val="000000" w:themeColor="text1"/>
           </w:rPr>
-          <w:t>Kaliya</w:t>
-        </w:r>
-        <w:proofErr w:type="spellEnd"/>
-        <w:r>
-          <w:rPr>
-            <w:rStyle w:val="Hyperlink"/>
-            <w:i/>
-            <w:color w:val="000000" w:themeColor="text1"/>
-          </w:rPr>
-          <w:t xml:space="preserve"> "Identity</w:t>
+          <w:t>Kaliya "Identity</w:t>
         </w:r>
         <w:r>
           <w:rPr>
@@ -134,25 +113,7 @@
             <w:i/>
             <w:color w:val="000000" w:themeColor="text1"/>
           </w:rPr>
-          <w:t xml:space="preserve"> Woman" Young (@</w:t>
-        </w:r>
-        <w:proofErr w:type="spellStart"/>
-        <w:r>
-          <w:rPr>
-            <w:rStyle w:val="Hyperlink"/>
-            <w:i/>
-            <w:color w:val="000000" w:themeColor="text1"/>
-          </w:rPr>
-          <w:t>identitywoman</w:t>
-        </w:r>
-        <w:proofErr w:type="spellEnd"/>
-        <w:r>
-          <w:rPr>
-            <w:rStyle w:val="Hyperlink"/>
-            <w:i/>
-            <w:color w:val="000000" w:themeColor="text1"/>
-          </w:rPr>
-          <w:t>)</w:t>
+          <w:t xml:space="preserve"> Woman" Young (@identitywoman)</w:t>
         </w:r>
       </w:hyperlink>
       <w:r>
@@ -208,7 +169,21 @@
           <w:i/>
           <w:color w:val="000000" w:themeColor="text1"/>
         </w:rPr>
-        <w:t xml:space="preserve">, </w:t>
+        <w:t>,</w:t>
+      </w:r>
+      <w:r>
+        <w:rPr>
+          <w:i/>
+          <w:color w:val="000000" w:themeColor="text1"/>
+        </w:rPr>
+        <w:t xml:space="preserve"> and</w:t>
+      </w:r>
+      <w:r>
+        <w:rPr>
+          <w:i/>
+          <w:color w:val="000000" w:themeColor="text1"/>
+        </w:rPr>
+        <w:t xml:space="preserve"> </w:t>
       </w:r>
       <w:hyperlink r:id="rId10">
         <w:r>
@@ -228,9 +203,12 @@
           <w:color w:val="000000" w:themeColor="text1"/>
         </w:rPr>
       </w:pPr>
-      <w:bookmarkStart w:id="2" w:name="overview"/>
-      <w:bookmarkEnd w:id="2"/>
-      <w:r>
+      <w:bookmarkStart w:id="1" w:name="overview"/>
+      <w:bookmarkEnd w:id="1"/>
+      <w:r>
+        <w:rPr>
+          <w:noProof/>
+        </w:rPr>
         <w:drawing>
           <wp:anchor distT="0" distB="0" distL="118745" distR="118745" simplePos="0" relativeHeight="251659264" behindDoc="0" locked="0" layoutInCell="1" allowOverlap="1">
             <wp:simplePos x="0" y="0"/>
@@ -403,136 +381,136 @@
           <w:color w:val="000000" w:themeColor="text1"/>
         </w:rPr>
       </w:pPr>
-      <w:bookmarkStart w:id="3" w:name="use-cases"/>
+      <w:bookmarkStart w:id="2" w:name="use-cases"/>
+      <w:bookmarkEnd w:id="2"/>
+      <w:r>
+        <w:rPr>
+          <w:color w:val="000000" w:themeColor="text1"/>
+        </w:rPr>
+        <w:t>Use Cases</w:t>
+      </w:r>
+    </w:p>
+    <w:p>
+      <w:pPr>
+        <w:pStyle w:val="Compact"/>
+        <w:numPr>
+          <w:ilvl w:val="0"/>
+          <w:numId w:val="3"/>
+        </w:numPr>
+        <w:rPr>
+          <w:color w:val="000000" w:themeColor="text1"/>
+        </w:rPr>
+      </w:pPr>
+      <w:r>
+        <w:rPr>
+          <w:color w:val="000000" w:themeColor="text1"/>
+        </w:rPr>
+        <w:t>Selective Disclosure: Proof of Age</w:t>
+      </w:r>
+    </w:p>
+    <w:p>
+      <w:pPr>
+        <w:pStyle w:val="Compact"/>
+        <w:numPr>
+          <w:ilvl w:val="0"/>
+          <w:numId w:val="3"/>
+        </w:numPr>
+        <w:rPr>
+          <w:color w:val="000000" w:themeColor="text1"/>
+        </w:rPr>
+      </w:pPr>
+      <w:r>
+        <w:rPr>
+          <w:color w:val="000000" w:themeColor="text1"/>
+        </w:rPr>
+        <w:t>Short-term Contracts with Memory: Distributed AirBnB</w:t>
+      </w:r>
+    </w:p>
+    <w:p>
+      <w:pPr>
+        <w:pStyle w:val="Compact"/>
+        <w:numPr>
+          <w:ilvl w:val="0"/>
+          <w:numId w:val="3"/>
+        </w:numPr>
+        <w:rPr>
+          <w:color w:val="000000" w:themeColor="text1"/>
+        </w:rPr>
+      </w:pPr>
+      <w:r>
+        <w:rPr>
+          <w:color w:val="000000" w:themeColor="text1"/>
+        </w:rPr>
+        <w:t>Bootstrapping Long-Term Identity: Creating A Record of Credit</w:t>
+      </w:r>
+    </w:p>
+    <w:p>
+      <w:pPr>
+        <w:pStyle w:val="Compact"/>
+        <w:numPr>
+          <w:ilvl w:val="0"/>
+          <w:numId w:val="3"/>
+        </w:numPr>
+        <w:rPr>
+          <w:color w:val="000000" w:themeColor="text1"/>
+        </w:rPr>
+      </w:pPr>
+      <w:r>
+        <w:rPr>
+          <w:color w:val="000000" w:themeColor="text1"/>
+        </w:rPr>
+        <w:t>Concerns in Non-G20 Nations</w:t>
+      </w:r>
+    </w:p>
+    <w:p>
+      <w:pPr>
+        <w:pStyle w:val="Compact"/>
+        <w:numPr>
+          <w:ilvl w:val="0"/>
+          <w:numId w:val="3"/>
+        </w:numPr>
+        <w:rPr>
+          <w:color w:val="000000" w:themeColor="text1"/>
+        </w:rPr>
+      </w:pPr>
+      <w:r>
+        <w:rPr>
+          <w:color w:val="000000" w:themeColor="text1"/>
+        </w:rPr>
+        <w:t>Starting From Zero: Refugee</w:t>
+      </w:r>
+    </w:p>
+    <w:p>
+      <w:pPr>
+        <w:pStyle w:val="Compact"/>
+        <w:numPr>
+          <w:ilvl w:val="0"/>
+          <w:numId w:val="3"/>
+        </w:numPr>
+        <w:rPr>
+          <w:color w:val="000000" w:themeColor="text1"/>
+        </w:rPr>
+      </w:pPr>
+      <w:r>
+        <w:rPr>
+          <w:color w:val="000000" w:themeColor="text1"/>
+        </w:rPr>
+        <w:t>Human Trafficking: Exiting Safe Houses</w:t>
+      </w:r>
+    </w:p>
+    <w:p>
+      <w:pPr>
+        <w:pStyle w:val="Heading3"/>
+        <w:rPr>
+          <w:color w:val="000000" w:themeColor="text1"/>
+        </w:rPr>
+      </w:pPr>
+      <w:bookmarkStart w:id="3" w:name="selective-disclosure-proof-of-age"/>
       <w:bookmarkEnd w:id="3"/>
       <w:r>
         <w:rPr>
           <w:color w:val="000000" w:themeColor="text1"/>
         </w:rPr>
-        <w:t>Use Cases</w:t>
-      </w:r>
-    </w:p>
-    <w:p>
-      <w:pPr>
-        <w:pStyle w:val="Compact"/>
-        <w:numPr>
-          <w:ilvl w:val="0"/>
-          <w:numId w:val="3"/>
-        </w:numPr>
-        <w:rPr>
-          <w:color w:val="000000" w:themeColor="text1"/>
-        </w:rPr>
-      </w:pPr>
-      <w:r>
-        <w:rPr>
-          <w:color w:val="000000" w:themeColor="text1"/>
-        </w:rPr>
-        <w:t>Selective Disclosure: Proof of Age</w:t>
-      </w:r>
-    </w:p>
-    <w:p>
-      <w:pPr>
-        <w:pStyle w:val="Compact"/>
-        <w:numPr>
-          <w:ilvl w:val="0"/>
-          <w:numId w:val="3"/>
-        </w:numPr>
-        <w:rPr>
-          <w:color w:val="000000" w:themeColor="text1"/>
-        </w:rPr>
-      </w:pPr>
-      <w:r>
-        <w:rPr>
-          <w:color w:val="000000" w:themeColor="text1"/>
-        </w:rPr>
-        <w:t>Short-term Contracts with Memory: Distributed AirBnB</w:t>
-      </w:r>
-    </w:p>
-    <w:p>
-      <w:pPr>
-        <w:pStyle w:val="Compact"/>
-        <w:numPr>
-          <w:ilvl w:val="0"/>
-          <w:numId w:val="3"/>
-        </w:numPr>
-        <w:rPr>
-          <w:color w:val="000000" w:themeColor="text1"/>
-        </w:rPr>
-      </w:pPr>
-      <w:r>
-        <w:rPr>
-          <w:color w:val="000000" w:themeColor="text1"/>
-        </w:rPr>
-        <w:t>Bootstrapping Long-Term Identity: Creating A Record of Credit</w:t>
-      </w:r>
-    </w:p>
-    <w:p>
-      <w:pPr>
-        <w:pStyle w:val="Compact"/>
-        <w:numPr>
-          <w:ilvl w:val="0"/>
-          <w:numId w:val="3"/>
-        </w:numPr>
-        <w:rPr>
-          <w:color w:val="000000" w:themeColor="text1"/>
-        </w:rPr>
-      </w:pPr>
-      <w:r>
-        <w:rPr>
-          <w:color w:val="000000" w:themeColor="text1"/>
-        </w:rPr>
-        <w:t>Concerns in Non-G20 Nations</w:t>
-      </w:r>
-    </w:p>
-    <w:p>
-      <w:pPr>
-        <w:pStyle w:val="Compact"/>
-        <w:numPr>
-          <w:ilvl w:val="0"/>
-          <w:numId w:val="3"/>
-        </w:numPr>
-        <w:rPr>
-          <w:color w:val="000000" w:themeColor="text1"/>
-        </w:rPr>
-      </w:pPr>
-      <w:r>
-        <w:rPr>
-          <w:color w:val="000000" w:themeColor="text1"/>
-        </w:rPr>
-        <w:t>Starting From Zero: Refugee</w:t>
-      </w:r>
-    </w:p>
-    <w:p>
-      <w:pPr>
-        <w:pStyle w:val="Compact"/>
-        <w:numPr>
-          <w:ilvl w:val="0"/>
-          <w:numId w:val="3"/>
-        </w:numPr>
-        <w:rPr>
-          <w:color w:val="000000" w:themeColor="text1"/>
-        </w:rPr>
-      </w:pPr>
-      <w:r>
-        <w:rPr>
-          <w:color w:val="000000" w:themeColor="text1"/>
-        </w:rPr>
-        <w:t>Human Trafficking: Exiting Safe Houses</w:t>
-      </w:r>
-    </w:p>
-    <w:p>
-      <w:pPr>
-        <w:pStyle w:val="Heading3"/>
-        <w:rPr>
-          <w:color w:val="000000" w:themeColor="text1"/>
-        </w:rPr>
-      </w:pPr>
-      <w:bookmarkStart w:id="4" w:name="selective-disclosure-proof-of-age"/>
-      <w:bookmarkEnd w:id="4"/>
-      <w:r>
-        <w:rPr>
-          <w:color w:val="000000" w:themeColor="text1"/>
-        </w:rPr>
         <w:t>1. Selective Disclosure: Proof of Age</w:t>
       </w:r>
     </w:p>
@@ -547,21 +525,7 @@
         <w:rPr>
           <w:color w:val="000000" w:themeColor="text1"/>
         </w:rPr>
-        <w:t xml:space="preserve">Beth wants to go to the club with her friends, but lately the clubs have been photographing all IDs at entry for "reasons of liability." Both club owners and privacy-minded individuals like Beth are understandably concerned about how this data will be stored and used. The current system requires that the individual share an ID that </w:t>
-      </w:r>
-      <w:proofErr w:type="gramStart"/>
-      <w:r>
-        <w:rPr>
-          <w:color w:val="000000" w:themeColor="text1"/>
-        </w:rPr>
-        <w:t>gives not only</w:t>
-      </w:r>
-      <w:proofErr w:type="gramEnd"/>
-      <w:r>
-        <w:rPr>
-          <w:color w:val="000000" w:themeColor="text1"/>
-        </w:rPr>
-        <w:t xml:space="preserve"> their exact age but also their name, address and other information that's unneeded in this context.</w:t>
+        <w:t>Beth wants to go to the club with her friends, but lately the clubs have been photographing all IDs at entry for "reasons of liability." Both club owners and privacy-minded individuals like Beth are understandably concerned about how this data will be stored and used. The current system requires that the individual share an ID that gives not only their exact age but also their name, address and other information that's unneeded in this context.</w:t>
       </w:r>
     </w:p>
     <w:p>
@@ -900,13 +864,57 @@
           <w:color w:val="000000" w:themeColor="text1"/>
         </w:rPr>
       </w:pPr>
-      <w:bookmarkStart w:id="5" w:name="commentary-academic-literature"/>
+      <w:bookmarkStart w:id="4" w:name="commentary-academic-literature"/>
+      <w:bookmarkEnd w:id="4"/>
+      <w:r>
+        <w:rPr>
+          <w:color w:val="000000" w:themeColor="text1"/>
+        </w:rPr>
+        <w:t>Commentary: Academic Literature</w:t>
+      </w:r>
+    </w:p>
+    <w:p>
+      <w:pPr>
+        <w:pStyle w:val="FirstParagraph"/>
+        <w:rPr>
+          <w:color w:val="000000" w:themeColor="text1"/>
+        </w:rPr>
+      </w:pPr>
+      <w:r>
+        <w:rPr>
+          <w:color w:val="000000" w:themeColor="text1"/>
+        </w:rPr>
+        <w:t>Variations on this theme have been published in academic literature for decades, beginning with the "blind signatures" of David Chaum et al. (1983) and the "zero knowledge proofs" of Goldwasser et al. (1985).</w:t>
+      </w:r>
+    </w:p>
+    <w:p>
+      <w:pPr>
+        <w:pStyle w:val="BodyText"/>
+        <w:rPr>
+          <w:color w:val="000000" w:themeColor="text1"/>
+        </w:rPr>
+      </w:pPr>
+      <w:r>
+        <w:rPr>
+          <w:color w:val="000000" w:themeColor="text1"/>
+        </w:rPr>
+        <w:t>Aspects of this use case are in practice in the commercialization of U-Prove (Microsoft) Technology in the German Identity System. Similarly, British Columbia's eID system was designed to provide for the selective disclosure of just a name and photo and the assertion of being above the drinking age when purchasing liquor (thus preventing the disclosure of name, address, and exact birth date to the seller).</w:t>
+      </w:r>
+    </w:p>
+    <w:p>
+      <w:pPr>
+        <w:pStyle w:val="Heading3"/>
+        <w:rPr>
+          <w:color w:val="000000" w:themeColor="text1"/>
+        </w:rPr>
+      </w:pPr>
+      <w:bookmarkStart w:id="5" w:name="short-term-contracts-with-memory-distrib"/>
       <w:bookmarkEnd w:id="5"/>
       <w:r>
         <w:rPr>
           <w:color w:val="000000" w:themeColor="text1"/>
         </w:rPr>
-        <w:t>Commentary: Academic Literature</w:t>
+        <w:t>2. Short-term Contracts with Memory: Distributed AirBnB</w:t>
       </w:r>
     </w:p>
     <w:p>
@@ -920,7 +928,7 @@
         <w:rPr>
           <w:color w:val="000000" w:themeColor="text1"/>
         </w:rPr>
-        <w:t>Variations on this theme have been published in academic literature for decades, beginning with the "blind signatures" of David Chaum et al. (1983) and the "zero knowledge proofs" of Goldwasser et al. (1985).</w:t>
+        <w:t>Tisha wants to rent an apartment from Joe for 2 weeks. They each need enough validated information (e.g., a home address) about each other to establish identity, credit status, and legal accountability, as well as some sort of letter of reference that is relevant to the proposed transaction. They do not belong to AirBnB, but would like to be able to create a similar level of assurance without giving up the same degree of information to a centralized service. Tisha generates proof of name, legal residence, and good credit as well as letters of reference, which may be anonymous or otherwise opaquely identified. Joe can then judge these submissions.</w:t>
       </w:r>
     </w:p>
     <w:p>
@@ -934,152 +942,100 @@
         <w:rPr>
           <w:color w:val="000000" w:themeColor="text1"/>
         </w:rPr>
-        <w:t>Aspects of this use case are in practice in the commercialization of U-Prove (Microsoft) Technology in the German Identity System. Similarly, British Columbia's eID system was designed to provide for the selective disclosure of just a name and photo and the assertion of being above the drinking age when purchasing liquor (thus preventing the disclosure of name, address, and exact birth date to the seller).</w:t>
-      </w:r>
-    </w:p>
-    <w:p>
-      <w:pPr>
-        <w:pStyle w:val="Heading3"/>
-        <w:rPr>
-          <w:color w:val="000000" w:themeColor="text1"/>
-        </w:rPr>
-      </w:pPr>
-      <w:bookmarkStart w:id="6" w:name="short-term-contracts-with-memory-distrib"/>
+        <w:t>If Joe accepts Tisha's proofs, they establish a contract that sets out the terms of Tisha's stay. The result of that contract (fulfilled or broken) can later be used as a reference for subsequent stays with others.</w:t>
+      </w:r>
+    </w:p>
+    <w:p>
+      <w:pPr>
+        <w:pStyle w:val="BodyText"/>
+        <w:rPr>
+          <w:color w:val="000000" w:themeColor="text1"/>
+        </w:rPr>
+      </w:pPr>
+      <w:r>
+        <w:rPr>
+          <w:color w:val="000000" w:themeColor="text1"/>
+        </w:rPr>
+        <w:t>The following process could satisfy these requiremenst:</w:t>
+      </w:r>
+    </w:p>
+    <w:p>
+      <w:pPr>
+        <w:pStyle w:val="Compact"/>
+        <w:numPr>
+          <w:ilvl w:val="0"/>
+          <w:numId w:val="6"/>
+        </w:numPr>
+        <w:rPr>
+          <w:color w:val="000000" w:themeColor="text1"/>
+        </w:rPr>
+      </w:pPr>
+      <w:r>
+        <w:rPr>
+          <w:color w:val="000000" w:themeColor="text1"/>
+        </w:rPr>
+        <w:t>Tisha maintains basic demographic identifiers securely in independent, decentralized, cryptographically verifiable, append-only repository, as per Use Case 1.</w:t>
+      </w:r>
+    </w:p>
+    <w:p>
+      <w:pPr>
+        <w:pStyle w:val="Compact"/>
+        <w:numPr>
+          <w:ilvl w:val="0"/>
+          <w:numId w:val="6"/>
+        </w:numPr>
+        <w:rPr>
+          <w:color w:val="000000" w:themeColor="text1"/>
+        </w:rPr>
+      </w:pPr>
+      <w:r>
+        <w:rPr>
+          <w:color w:val="000000" w:themeColor="text1"/>
+        </w:rPr>
+        <w:t>Tisha and other users can "bootstrap" some limited reputability by having friends issue "letters of reference" on her behalf. These could be as simple as ratings or they could be actual letters, submitted to the repository attached to their accounts.</w:t>
+      </w:r>
+    </w:p>
+    <w:p>
+      <w:pPr>
+        <w:pStyle w:val="Compact"/>
+        <w:numPr>
+          <w:ilvl w:val="0"/>
+          <w:numId w:val="6"/>
+        </w:numPr>
+        <w:rPr>
+          <w:color w:val="000000" w:themeColor="text1"/>
+        </w:rPr>
+      </w:pPr>
+      <w:r>
+        <w:rPr>
+          <w:color w:val="000000" w:themeColor="text1"/>
+        </w:rPr>
+        <w:t>When Tisha arranges a short-term contract between herself and a relative stranger, she invites them to submit proof of the contract and its result, with a rating or comment, to the same repository. Contracts created in this fashion are linked in the data repository by incorporating the signatures (or signature transactions) of all parties — once at establishment, and (optionally) once on fulfillment.</w:t>
+      </w:r>
+    </w:p>
+    <w:p>
+      <w:pPr>
+        <w:pStyle w:val="FirstParagraph"/>
+        <w:rPr>
+          <w:color w:val="000000" w:themeColor="text1"/>
+        </w:rPr>
+      </w:pPr>
+      <w:r>
+        <w:rPr>
+          <w:color w:val="000000" w:themeColor="text1"/>
+        </w:rPr>
+        <w:t>Note that throughout these exchanges, Joe and Tisha's respective privacy is protected until they are both ready to meet in person, if they choose to do so. It's then protected afterward. As a rule, personal private information should never be shared directly; once data is copied to a location out of its owner's control, no guarantees can be made of its security, and mandated deletion is unfeasible.</w:t>
+      </w:r>
+    </w:p>
+    <w:p>
+      <w:pPr>
+        <w:pStyle w:val="Heading4"/>
+        <w:rPr>
+          <w:color w:val="000000" w:themeColor="text1"/>
+        </w:rPr>
+      </w:pPr>
+      <w:bookmarkStart w:id="6" w:name="commentary-technology-possibilities"/>
       <w:bookmarkEnd w:id="6"/>
-      <w:r>
-        <w:rPr>
-          <w:color w:val="000000" w:themeColor="text1"/>
-        </w:rPr>
-        <w:t>2. Short-term Contracts with Memory: Distributed AirBnB</w:t>
-      </w:r>
-    </w:p>
-    <w:p>
-      <w:pPr>
-        <w:pStyle w:val="FirstParagraph"/>
-        <w:rPr>
-          <w:color w:val="000000" w:themeColor="text1"/>
-        </w:rPr>
-      </w:pPr>
-      <w:r>
-        <w:rPr>
-          <w:color w:val="000000" w:themeColor="text1"/>
-        </w:rPr>
-        <w:t>Tisha wants to rent an apartment from Joe for 2 weeks. They each need enough validated information (e.g., a home address) about each other to establish identity, credit status, and legal accountability, as well as some sort of letter of reference that is relevant to the proposed transaction. They do not belong to AirBnB, but would like to be able to create a similar level of assurance without giving up the same degree of information to a centralized service. Tisha generates proof of name, legal residence, and good credit as well as letters of reference, which may be anonymous or otherwise opaquely identified. Joe can then judge these submissions.</w:t>
-      </w:r>
-    </w:p>
-    <w:p>
-      <w:pPr>
-        <w:pStyle w:val="BodyText"/>
-        <w:rPr>
-          <w:color w:val="000000" w:themeColor="text1"/>
-        </w:rPr>
-      </w:pPr>
-      <w:r>
-        <w:rPr>
-          <w:color w:val="000000" w:themeColor="text1"/>
-        </w:rPr>
-        <w:t>If Joe accepts Tisha's proofs, they establish a contract that sets out the terms of Tisha's stay. The result of that contract (fulfilled or broken) can later be used as a reference for subsequent stays with others.</w:t>
-      </w:r>
-    </w:p>
-    <w:p>
-      <w:pPr>
-        <w:pStyle w:val="BodyText"/>
-        <w:rPr>
-          <w:color w:val="000000" w:themeColor="text1"/>
-        </w:rPr>
-      </w:pPr>
-      <w:r>
-        <w:rPr>
-          <w:color w:val="000000" w:themeColor="text1"/>
-        </w:rPr>
-        <w:t>The following process could satisfy these requiremenst:</w:t>
-      </w:r>
-    </w:p>
-    <w:p>
-      <w:pPr>
-        <w:pStyle w:val="Compact"/>
-        <w:numPr>
-          <w:ilvl w:val="0"/>
-          <w:numId w:val="6"/>
-        </w:numPr>
-        <w:rPr>
-          <w:color w:val="000000" w:themeColor="text1"/>
-        </w:rPr>
-      </w:pPr>
-      <w:r>
-        <w:rPr>
-          <w:color w:val="000000" w:themeColor="text1"/>
-        </w:rPr>
-        <w:t>Tisha maintains basic demographic identifiers securely in independent, decentralized, cryptographically verifiable, append-only repository, as per Use Case 1.</w:t>
-      </w:r>
-    </w:p>
-    <w:p>
-      <w:pPr>
-        <w:pStyle w:val="Compact"/>
-        <w:numPr>
-          <w:ilvl w:val="0"/>
-          <w:numId w:val="6"/>
-        </w:numPr>
-        <w:rPr>
-          <w:color w:val="000000" w:themeColor="text1"/>
-        </w:rPr>
-      </w:pPr>
-      <w:r>
-        <w:rPr>
-          <w:color w:val="000000" w:themeColor="text1"/>
-        </w:rPr>
-        <w:t>Tisha and other users can "bootstrap" some limited reputability by having friends issue "letters of reference" on her behalf. These could be as simple as ratings or they could be actual letters, submitted to the repository attached to their accounts.</w:t>
-      </w:r>
-    </w:p>
-    <w:p>
-      <w:pPr>
-        <w:pStyle w:val="Compact"/>
-        <w:numPr>
-          <w:ilvl w:val="0"/>
-          <w:numId w:val="6"/>
-        </w:numPr>
-        <w:rPr>
-          <w:color w:val="000000" w:themeColor="text1"/>
-        </w:rPr>
-      </w:pPr>
-      <w:r>
-        <w:rPr>
-          <w:color w:val="000000" w:themeColor="text1"/>
-        </w:rPr>
-        <w:t>When Tisha arranges a short-term contract between herself and a relative stranger, she invites them to submit proof of the contract and its result, with a rating or comment, to the same repository. Contracts created in this fashion are linked in the data repository by incorporating the signatures (or signature transactions) of all parties — once at establishment, and (optionally) once on fulfillment.</w:t>
-      </w:r>
-    </w:p>
-    <w:p>
-      <w:pPr>
-        <w:pStyle w:val="FirstParagraph"/>
-        <w:rPr>
-          <w:color w:val="000000" w:themeColor="text1"/>
-        </w:rPr>
-      </w:pPr>
-      <w:proofErr w:type="gramStart"/>
-      <w:r>
-        <w:rPr>
-          <w:color w:val="000000" w:themeColor="text1"/>
-        </w:rPr>
-        <w:t>Note that throughout these exchanges, Joe and Tisha's respective privacy is protected until they are both ready to meet in person, if they choose to do so.</w:t>
-      </w:r>
-      <w:proofErr w:type="gramEnd"/>
-      <w:r>
-        <w:rPr>
-          <w:color w:val="000000" w:themeColor="text1"/>
-        </w:rPr>
-        <w:t xml:space="preserve"> It's then protected afterward. As a rule, personal private information should never be shared directly; once data is copied to a location out of its owner's control, no guarantees can be made of its security, and mandated deletion is unfeasible.</w:t>
-      </w:r>
-    </w:p>
-    <w:p>
-      <w:pPr>
-        <w:pStyle w:val="Heading4"/>
-        <w:rPr>
-          <w:color w:val="000000" w:themeColor="text1"/>
-        </w:rPr>
-      </w:pPr>
-      <w:bookmarkStart w:id="7" w:name="commentary-technology-possibilities"/>
-      <w:bookmarkEnd w:id="7"/>
       <w:r>
         <w:rPr>
           <w:color w:val="000000" w:themeColor="text1"/>
@@ -1187,8 +1143,8 @@
           <w:color w:val="000000" w:themeColor="text1"/>
         </w:rPr>
       </w:pPr>
-      <w:bookmarkStart w:id="8" w:name="bootstrapping-long-term-identity-creatin"/>
-      <w:bookmarkEnd w:id="8"/>
+      <w:bookmarkStart w:id="7" w:name="bootstrapping-long-term-identity-creatin"/>
+      <w:bookmarkEnd w:id="7"/>
       <w:r>
         <w:rPr>
           <w:color w:val="000000" w:themeColor="text1"/>
@@ -1311,8 +1267,8 @@
           <w:color w:val="000000" w:themeColor="text1"/>
         </w:rPr>
       </w:pPr>
-      <w:bookmarkStart w:id="9" w:name="commentary-technology-possibilities-1"/>
-      <w:bookmarkEnd w:id="9"/>
+      <w:bookmarkStart w:id="8" w:name="commentary-technology-possibilities-1"/>
+      <w:bookmarkEnd w:id="8"/>
       <w:r>
         <w:rPr>
           <w:color w:val="000000" w:themeColor="text1"/>
@@ -1365,8 +1321,8 @@
           <w:color w:val="000000" w:themeColor="text1"/>
         </w:rPr>
       </w:pPr>
-      <w:bookmarkStart w:id="10" w:name="concerns-in-non-g20-nations"/>
-      <w:bookmarkEnd w:id="10"/>
+      <w:bookmarkStart w:id="9" w:name="concerns-in-non-g20-nations"/>
+      <w:bookmarkEnd w:id="9"/>
       <w:r>
         <w:rPr>
           <w:color w:val="000000" w:themeColor="text1"/>
@@ -1567,169 +1523,226 @@
           <w:color w:val="000000" w:themeColor="text1"/>
         </w:rPr>
       </w:pPr>
-      <w:bookmarkStart w:id="11" w:name="commentary-self-sovereign-identity"/>
+      <w:bookmarkStart w:id="10" w:name="commentary-self-sovereign-identity"/>
+      <w:bookmarkEnd w:id="10"/>
+      <w:r>
+        <w:rPr>
+          <w:color w:val="000000" w:themeColor="text1"/>
+        </w:rPr>
+        <w:t>Commentary: Self-Sovereign Identity</w:t>
+      </w:r>
+    </w:p>
+    <w:p>
+      <w:pPr>
+        <w:pStyle w:val="FirstParagraph"/>
+        <w:rPr>
+          <w:color w:val="000000" w:themeColor="text1"/>
+        </w:rPr>
+      </w:pPr>
+      <w:r>
+        <w:rPr>
+          <w:color w:val="000000" w:themeColor="text1"/>
+        </w:rPr>
+        <w:t xml:space="preserve">It is critical to understand that this type of self-sovereign identity is different then just anchoring transactions to a phone number. Individuals </w:t>
+      </w:r>
+      <w:r>
+        <w:rPr>
+          <w:i/>
+          <w:color w:val="000000" w:themeColor="text1"/>
+        </w:rPr>
+        <w:t>do</w:t>
+      </w:r>
+      <w:r>
+        <w:rPr>
+          <w:color w:val="000000" w:themeColor="text1"/>
+        </w:rPr>
+        <w:t xml:space="preserve"> </w:t>
+      </w:r>
+      <w:r>
+        <w:rPr>
+          <w:i/>
+          <w:color w:val="000000" w:themeColor="text1"/>
+        </w:rPr>
+        <w:t>not</w:t>
+      </w:r>
+      <w:r>
+        <w:rPr>
+          <w:color w:val="000000" w:themeColor="text1"/>
+        </w:rPr>
+        <w:t xml:space="preserve"> have control over a phone number in the same manner. Phone numbers are rented from the phone companies and are even re-assigned to someone else when one stops paying one's bill!</w:t>
+      </w:r>
+    </w:p>
+    <w:p>
+      <w:pPr>
+        <w:pStyle w:val="Heading3"/>
+        <w:rPr>
+          <w:color w:val="000000" w:themeColor="text1"/>
+        </w:rPr>
+      </w:pPr>
+      <w:bookmarkStart w:id="11" w:name="starting-from-zero-refugee"/>
       <w:bookmarkEnd w:id="11"/>
       <w:r>
         <w:rPr>
           <w:color w:val="000000" w:themeColor="text1"/>
         </w:rPr>
-        <w:t>Commentary: Self-Sovereign Identity</w:t>
+        <w:t>4. Starting From Zero: Refugee</w:t>
       </w:r>
     </w:p>
     <w:p>
       <w:pPr>
         <w:pStyle w:val="FirstParagraph"/>
-        <w:rPr>
-          <w:color w:val="000000" w:themeColor="text1"/>
-        </w:rPr>
-      </w:pPr>
-      <w:r>
-        <w:rPr>
-          <w:color w:val="000000" w:themeColor="text1"/>
-        </w:rPr>
-        <w:t xml:space="preserve">It is critical to understand that this type of self-sovereign identity is different then just anchoring transactions to a phone number. Individuals </w:t>
+      </w:pPr>
+      <w:r>
+        <w:t>One way to "prove" an identity is to present identity documents from a state, but what happens when there isn't a functioning state to issue such documents, or an individual is kept from obtaining them? Can an individual establish and maintain a self-sovereign identity that can survive these circumstances and serve as a conduit of interaction with public and private institutions?</w:t>
+      </w:r>
+    </w:p>
+    <w:p>
+      <w:pPr>
+        <w:pStyle w:val="BodyText"/>
+      </w:pPr>
+      <w:r>
+        <w:t>Yevgeni is a member of a persecuted or targeted class in his nation of citizenship and residence. When he flees his nation, he does not feel safe carrying identity documents with him. Information asserting his grounds for asylum must also bypass local centralized data stores, as it could be used to harm him (e.g., records identifying or locating individuals could be seized by a new hostile regime).</w:t>
+      </w:r>
+    </w:p>
+    <w:p>
+      <w:pPr>
+        <w:pStyle w:val="BodyText"/>
+      </w:pPr>
+      <w:r>
+        <w:t>In order to meet this goal, a secure, decentralized,privacy-respecting data store must be made available to the legal jurisdiction of the host government that Yevgeni flees to. However, refugees often move through multiple state territories and would prefer to avoid creating permanent personal records under complete surveillance. This requires the data store be maintained independently from the states themselves.</w:t>
+      </w:r>
+    </w:p>
+    <w:p>
+      <w:pPr>
+        <w:pStyle w:val="BodyText"/>
+      </w:pPr>
+      <w:r>
+        <w:t>Such a technology can empower Yevgeni to create a self-sovereign "anchor" of identity: whatever documentation or information he has can be stored as statements or photographs to be used for claims later. Yevgeni is now able to leave his country without excessive risk, and to use his self-sovereign identity at immigration, on the host government's terms. The prospective host government can poll the store to satisfy their documentation requirements, obtaining proof of identity attributes that only Yevgeni can access directly.</w:t>
+      </w:r>
+    </w:p>
+    <w:p>
+      <w:pPr>
+        <w:pStyle w:val="BodyText"/>
+      </w:pPr>
+      <w:r>
+        <w:t>In this case, a technical solution does not proceed in a simple step-by-step fashion, but we can identify the chief requirements:</w:t>
+      </w:r>
+    </w:p>
+    <w:p>
+      <w:pPr>
+        <w:pStyle w:val="Compact"/>
+        <w:numPr>
+          <w:ilvl w:val="0"/>
+          <w:numId w:val="9"/>
+        </w:numPr>
+      </w:pPr>
+      <w:r>
+        <w:t>Safe onboarding of a potential refugee at their current location, likely with the help of humanitarian organizations.</w:t>
+      </w:r>
+    </w:p>
+    <w:p>
+      <w:pPr>
+        <w:pStyle w:val="Compact"/>
+        <w:numPr>
+          <w:ilvl w:val="0"/>
+          <w:numId w:val="9"/>
+        </w:numPr>
+      </w:pPr>
+      <w:r>
+        <w:t>Authentication methods that "survive the trip" along with the refugee, preferably passphrases, not just biometrics.</w:t>
+      </w:r>
+    </w:p>
+    <w:p>
+      <w:pPr>
+        <w:pStyle w:val="Compact"/>
+        <w:numPr>
+          <w:ilvl w:val="0"/>
+          <w:numId w:val="9"/>
+        </w:numPr>
+      </w:pPr>
+      <w:r>
+        <w:t>Partnerships with refugee-hosting governments.</w:t>
+      </w:r>
+    </w:p>
+    <w:p>
+      <w:pPr>
+        <w:pStyle w:val="Compact"/>
+        <w:numPr>
+          <w:ilvl w:val="0"/>
+          <w:numId w:val="9"/>
+        </w:numPr>
+      </w:pPr>
+      <w:r>
+        <w:t>Partnerships with independent organizations maintaining the data store, backed by a policy-compliant API.</w:t>
+      </w:r>
+    </w:p>
+    <w:p>
+      <w:pPr>
+        <w:pStyle w:val="Compact"/>
+        <w:numPr>
+          <w:ilvl w:val="0"/>
+          <w:numId w:val="9"/>
+        </w:numPr>
+      </w:pPr>
+      <w:r>
+        <w:t>Functionality allowing refugees to progress toward an independent status, along the lines of the previous use cases.</w:t>
+      </w:r>
+    </w:p>
+    <w:p>
+      <w:pPr>
+        <w:pStyle w:val="Heading4"/>
+        <w:rPr>
+          <w:color w:val="000000" w:themeColor="text1"/>
+        </w:rPr>
+      </w:pPr>
+      <w:bookmarkStart w:id="12" w:name="commentary-webs-of-trust"/>
+      <w:bookmarkEnd w:id="12"/>
+      <w:r>
+        <w:rPr>
+          <w:color w:val="000000" w:themeColor="text1"/>
+        </w:rPr>
+        <w:t>Commentary: Webs of Trust</w:t>
+      </w:r>
+    </w:p>
+    <w:p>
+      <w:pPr>
+        <w:pStyle w:val="FirstParagraph"/>
+        <w:rPr>
+          <w:color w:val="000000" w:themeColor="text1"/>
+        </w:rPr>
+      </w:pPr>
+      <w:r>
+        <w:rPr>
+          <w:color w:val="000000" w:themeColor="text1"/>
+        </w:rPr>
+        <w:t xml:space="preserve">People share social contexts; they exist in community with each other and create webs of human connection through social relations. This can be made rigorous and verifiable with self-sovereign identities held by each person; these identities can be documented digitally by mutual verification asserted cryptographically using a secure digital medium. Creating this type of contextual social network to validate an identity is why this aspect of the technology is called a </w:t>
       </w:r>
       <w:r>
         <w:rPr>
           <w:i/>
           <w:color w:val="000000" w:themeColor="text1"/>
         </w:rPr>
-        <w:t>do</w:t>
-      </w:r>
-      <w:r>
-        <w:rPr>
-          <w:color w:val="000000" w:themeColor="text1"/>
-        </w:rPr>
-        <w:t xml:space="preserve"> </w:t>
-      </w:r>
-      <w:r>
-        <w:rPr>
-          <w:i/>
-          <w:color w:val="000000" w:themeColor="text1"/>
-        </w:rPr>
-        <w:t>not</w:t>
-      </w:r>
-      <w:r>
-        <w:rPr>
-          <w:color w:val="000000" w:themeColor="text1"/>
-        </w:rPr>
-        <w:t xml:space="preserve"> have control over a phone number in the same manner. Phone numbers are rented from the phone companies and are even re-assigned to someone else when one stops paying one's bill!</w:t>
-      </w:r>
-    </w:p>
-    <w:p>
-      <w:pPr>
-        <w:pStyle w:val="Heading3"/>
-        <w:rPr>
-          <w:color w:val="000000" w:themeColor="text1"/>
-        </w:rPr>
-      </w:pPr>
-      <w:bookmarkStart w:id="12" w:name="starting-from-zero-refugee"/>
-      <w:bookmarkEnd w:id="12"/>
-      <w:r>
-        <w:rPr>
-          <w:color w:val="000000" w:themeColor="text1"/>
-        </w:rPr>
-        <w:t>4. Starting From Zero: Refugee</w:t>
-      </w:r>
-    </w:p>
-    <w:p>
-      <w:pPr>
-        <w:pStyle w:val="FirstParagraph"/>
-      </w:pPr>
-      <w:r>
-        <w:t>One way to "prove" an identity is to present identity documents from a state, but what happens when there isn't a functioning state to issue such documents, or an individual is kept from obtaining them? Can an individual establish and maintain a self-sovereign identity that can survive these circumstances and serve as a conduit of interaction with public and private institutions?</w:t>
+        <w:t>Web of Trust</w:t>
+      </w:r>
+      <w:r>
+        <w:rPr>
+          <w:color w:val="000000" w:themeColor="text1"/>
+        </w:rPr>
+        <w:t>.</w:t>
       </w:r>
     </w:p>
     <w:p>
       <w:pPr>
         <w:pStyle w:val="BodyText"/>
-      </w:pPr>
-      <w:r>
-        <w:t>Yevgeni is a member of a persecuted or targeted class in his nation of citizenship and residence. When he flees his nation, he does not feel safe carrying identity documents with him. Information asserting his grounds for asylum must also bypass local centralized data stores, as it could be used to harm him (e.g., records identifying or locating individuals could be seized by a new hostile regime).</w:t>
-      </w:r>
-    </w:p>
-    <w:p>
-      <w:pPr>
-        <w:pStyle w:val="BodyText"/>
-      </w:pPr>
-      <w:r>
-        <w:t>In order to meet this goal, a secure, decentralized,privacy-respecting data store must be made available to the legal jurisdiction of the host government that Yevgeni flees to. However, refugees often move through multiple state territories and would prefer to avoid creating permanent personal records under complete surveillance. This requires the data store be maintained independently from the states themselves.</w:t>
-      </w:r>
-    </w:p>
-    <w:p>
-      <w:pPr>
-        <w:pStyle w:val="BodyText"/>
-      </w:pPr>
-      <w:r>
-        <w:t>Such a technology can empower Yevgeni to create a self-sovereign "anchor" of identity: whatever documentation or information he has can be stored as statements or photographs to be used for claims later. Yevgeni is now able to leave his country without excessive risk, and to use his self-sovereign identity at immigration, on the host government's terms. The prospective host government can poll the store to satisfy their documentation requirements, obtaining proof of identity attributes that only Yevgeni can access directly.</w:t>
-      </w:r>
-    </w:p>
-    <w:p>
-      <w:pPr>
-        <w:pStyle w:val="BodyText"/>
-      </w:pPr>
-      <w:r>
-        <w:t>In this case, a technical solution does not proceed in a simple step-by-step fashion, but we can identify the chief requirements:</w:t>
-      </w:r>
-    </w:p>
-    <w:p>
-      <w:pPr>
-        <w:pStyle w:val="Compact"/>
-        <w:numPr>
-          <w:ilvl w:val="0"/>
-          <w:numId w:val="9"/>
-        </w:numPr>
-      </w:pPr>
-      <w:r>
-        <w:t>Safe onboarding of a potential refugee at their current location, likely with the help of humanitarian organizations.</w:t>
-      </w:r>
-    </w:p>
-    <w:p>
-      <w:pPr>
-        <w:pStyle w:val="Compact"/>
-        <w:numPr>
-          <w:ilvl w:val="0"/>
-          <w:numId w:val="9"/>
-        </w:numPr>
-      </w:pPr>
-      <w:r>
-        <w:t>Authentication methods that "survive the trip" along with the refugee, preferably passphrases, not just biometrics.</w:t>
-      </w:r>
-    </w:p>
-    <w:p>
-      <w:pPr>
-        <w:pStyle w:val="Compact"/>
-        <w:numPr>
-          <w:ilvl w:val="0"/>
-          <w:numId w:val="9"/>
-        </w:numPr>
-      </w:pPr>
-      <w:r>
-        <w:t>Partnerships with refugee-hosting governments.</w:t>
-      </w:r>
-    </w:p>
-    <w:p>
-      <w:pPr>
-        <w:pStyle w:val="Compact"/>
-        <w:numPr>
-          <w:ilvl w:val="0"/>
-          <w:numId w:val="9"/>
-        </w:numPr>
-      </w:pPr>
-      <w:r>
-        <w:t>Partnerships with independent organizations maintaining the data store, backed by a policy-compliant API.</w:t>
-      </w:r>
-    </w:p>
-    <w:p>
-      <w:pPr>
-        <w:pStyle w:val="Compact"/>
-        <w:numPr>
-          <w:ilvl w:val="0"/>
-          <w:numId w:val="9"/>
-        </w:numPr>
-      </w:pPr>
-      <w:r>
-        <w:t>Functionality allowing refugees to progress toward an independent status, along the lines of the previous use cases.</w:t>
+        <w:rPr>
+          <w:color w:val="000000" w:themeColor="text1"/>
+        </w:rPr>
+      </w:pPr>
+      <w:r>
+        <w:rPr>
+          <w:color w:val="000000" w:themeColor="text1"/>
+        </w:rPr>
+        <w:t>The network of connections securely documented between individuals' sovereign source identities could also serve as the seed to bootstrap an identity within a new jurisdiction and under new document circumstances. In other words, it is only through a Web of Trust linking self-sovereign identities that someone in dire traits as a refugee can be credentialed to a degree acceptable by Global North governments while maintaining strong guarantees of security and privacy to all the stakeholders involved.</w:t>
       </w:r>
     </w:p>
     <w:p>
@@ -1739,65 +1752,8 @@
           <w:color w:val="000000" w:themeColor="text1"/>
         </w:rPr>
       </w:pPr>
-      <w:bookmarkStart w:id="13" w:name="commentary-webs-of-trust"/>
+      <w:bookmarkStart w:id="13" w:name="commentary-vetting-refugees"/>
       <w:bookmarkEnd w:id="13"/>
-      <w:r>
-        <w:rPr>
-          <w:color w:val="000000" w:themeColor="text1"/>
-        </w:rPr>
-        <w:t>Commentary: Webs of Trust</w:t>
-      </w:r>
-    </w:p>
-    <w:p>
-      <w:pPr>
-        <w:pStyle w:val="FirstParagraph"/>
-        <w:rPr>
-          <w:color w:val="000000" w:themeColor="text1"/>
-        </w:rPr>
-      </w:pPr>
-      <w:r>
-        <w:rPr>
-          <w:color w:val="000000" w:themeColor="text1"/>
-        </w:rPr>
-        <w:t xml:space="preserve">People share social contexts; they exist in community with each other and create webs of human connection through social relations. This can be made rigorous and verifiable with self-sovereign identities held by each person; these identities can be documented digitally by mutual verification asserted cryptographically using a secure digital medium. Creating this type of contextual social network to validate an identity is why this aspect of the technology is called a </w:t>
-      </w:r>
-      <w:r>
-        <w:rPr>
-          <w:i/>
-          <w:color w:val="000000" w:themeColor="text1"/>
-        </w:rPr>
-        <w:t>Web of Trust</w:t>
-      </w:r>
-      <w:r>
-        <w:rPr>
-          <w:color w:val="000000" w:themeColor="text1"/>
-        </w:rPr>
-        <w:t>.</w:t>
-      </w:r>
-    </w:p>
-    <w:p>
-      <w:pPr>
-        <w:pStyle w:val="BodyText"/>
-        <w:rPr>
-          <w:color w:val="000000" w:themeColor="text1"/>
-        </w:rPr>
-      </w:pPr>
-      <w:r>
-        <w:rPr>
-          <w:color w:val="000000" w:themeColor="text1"/>
-        </w:rPr>
-        <w:t>The network of connections securely documented between individuals' sovereign source identities could also serve as the seed to bootstrap an identity within a new jurisdiction and under new document circumstances. In other words, it is only through a Web of Trust linking self-sovereign identities that someone in dire traits as a refugee can be credentialed to a degree acceptable by Global North governments while maintaining strong guarantees of security and privacy to all the stakeholders involved.</w:t>
-      </w:r>
-    </w:p>
-    <w:p>
-      <w:pPr>
-        <w:pStyle w:val="Heading4"/>
-        <w:rPr>
-          <w:color w:val="000000" w:themeColor="text1"/>
-        </w:rPr>
-      </w:pPr>
-      <w:bookmarkStart w:id="14" w:name="commentary-vetting-refugees"/>
-      <w:bookmarkEnd w:id="14"/>
       <w:r>
         <w:rPr>
           <w:color w:val="000000" w:themeColor="text1"/>
@@ -1831,197 +1787,197 @@
           <w:color w:val="000000" w:themeColor="text1"/>
         </w:rPr>
       </w:pPr>
-      <w:bookmarkStart w:id="15" w:name="trafficking-safe-houses"/>
+      <w:bookmarkStart w:id="14" w:name="trafficking-safe-houses"/>
+      <w:bookmarkEnd w:id="14"/>
+      <w:r>
+        <w:rPr>
+          <w:color w:val="000000" w:themeColor="text1"/>
+        </w:rPr>
+        <w:t>5. Trafficking / Safe Houses</w:t>
+      </w:r>
+    </w:p>
+    <w:p>
+      <w:pPr>
+        <w:pStyle w:val="FirstParagraph"/>
+      </w:pPr>
+      <w:r>
+        <w:t xml:space="preserve">Marsha is a victim of human trafficking who has been rescued by a local group and conveyed to a safe house. She may have an identity card issued to her by the state, but she does not trust the </w:t>
+      </w:r>
+      <w:r>
+        <w:rPr>
+          <w:i/>
+        </w:rPr>
+        <w:t>local</w:t>
+      </w:r>
+      <w:r>
+        <w:t xml:space="preserve"> state office enough to present her identifier to access benefits because she may be re-victimized by them if she does. An aid organization and/or the main government office is willing to provide resources such as money, food, and education to Marsha so that she can re-normalize her life, but she needs a way to access them.</w:t>
+      </w:r>
+    </w:p>
+    <w:p>
+      <w:pPr>
+        <w:pStyle w:val="BodyText"/>
+      </w:pPr>
+      <w:r>
+        <w:t>Marsha has the same technical needs for bootstrapping an identity as those explained in the previous use cases. The unique challenge here is in handling existing "toxic" components of Marsha's existing identity: her traffickers may have access to many physical and digital credentials, which may also link to friends or family. Marsha might want to reconnect with people or obtain access to stores of value in existing accounts without risking further harm.</w:t>
+      </w:r>
+    </w:p>
+    <w:p>
+      <w:pPr>
+        <w:pStyle w:val="BodyText"/>
+      </w:pPr>
+      <w:r>
+        <w:t>The main government or aid agency also has requirements of its own. It needs Marsha to establish core attributes of identity and to submit repeated proofs of that identity and (changing) status for compliance purposes, so that it can account for the aid provided. However, when Marsha finally leaves the safe house and resumes independent life, she must be sure that her private information leaves with her.</w:t>
+      </w:r>
+    </w:p>
+    <w:p>
+      <w:pPr>
+        <w:pStyle w:val="BodyText"/>
+      </w:pPr>
+      <w:r>
+        <w:t>These requirements can be summarized as follows:</w:t>
+      </w:r>
+    </w:p>
+    <w:p>
+      <w:pPr>
+        <w:pStyle w:val="Compact"/>
+        <w:numPr>
+          <w:ilvl w:val="0"/>
+          <w:numId w:val="10"/>
+        </w:numPr>
+      </w:pPr>
+      <w:r>
+        <w:t>A protocol for establishing a set of "core" initial attributes.</w:t>
+      </w:r>
+    </w:p>
+    <w:p>
+      <w:pPr>
+        <w:pStyle w:val="Compact"/>
+        <w:numPr>
+          <w:ilvl w:val="0"/>
+          <w:numId w:val="10"/>
+        </w:numPr>
+      </w:pPr>
+      <w:r>
+        <w:t>Data storage at a completely independent location that has robust protection against threats.</w:t>
+      </w:r>
+    </w:p>
+    <w:p>
+      <w:pPr>
+        <w:pStyle w:val="Compact"/>
+        <w:numPr>
+          <w:ilvl w:val="0"/>
+          <w:numId w:val="10"/>
+        </w:numPr>
+      </w:pPr>
+      <w:r>
+        <w:t>Strong guarantees of selective disclosure.</w:t>
+      </w:r>
+    </w:p>
+    <w:p>
+      <w:pPr>
+        <w:pStyle w:val="Compact"/>
+        <w:numPr>
+          <w:ilvl w:val="0"/>
+          <w:numId w:val="10"/>
+        </w:numPr>
+      </w:pPr>
+      <w:r>
+        <w:t>If possible, reconstruction of still-valued components of a now-toxic previous identity.</w:t>
+      </w:r>
+    </w:p>
+    <w:p>
+      <w:pPr>
+        <w:pStyle w:val="Compact"/>
+        <w:numPr>
+          <w:ilvl w:val="0"/>
+          <w:numId w:val="10"/>
+        </w:numPr>
+      </w:pPr>
+      <w:r>
+        <w:t>Clear threat models at every step of the process.</w:t>
+      </w:r>
+    </w:p>
+    <w:p>
+      <w:pPr>
+        <w:pStyle w:val="FirstParagraph"/>
+      </w:pPr>
+      <w:r>
+        <w:t>The key to meeting these needs is to provide an individual services across time and space in a way that avoids duplication and provides for continuity of care. In other words, it requires persistent correlatable claims — cryptographically verified statements in support of personal information. An example might be:</w:t>
+      </w:r>
+    </w:p>
+    <w:p>
+      <w:pPr>
+        <w:pStyle w:val="Compact"/>
+        <w:numPr>
+          <w:ilvl w:val="0"/>
+          <w:numId w:val="11"/>
+        </w:numPr>
+      </w:pPr>
+      <w:r>
+        <w:t>An aid organization, in conjunction with an independent provider (ideally an NGO specializing in identity management), equips Marsha with a clean, fresh device for securely handling her data and contacting aid workers.</w:t>
+      </w:r>
+    </w:p>
+    <w:p>
+      <w:pPr>
+        <w:pStyle w:val="Compact"/>
+        <w:numPr>
+          <w:ilvl w:val="0"/>
+          <w:numId w:val="11"/>
+        </w:numPr>
+      </w:pPr>
+      <w:r>
+        <w:t>Marsha enters her personal demographic data into the device without publishing the information anywhere.</w:t>
+      </w:r>
+    </w:p>
+    <w:p>
+      <w:pPr>
+        <w:pStyle w:val="Compact"/>
+        <w:numPr>
+          <w:ilvl w:val="0"/>
+          <w:numId w:val="11"/>
+        </w:numPr>
+      </w:pPr>
+      <w:r>
+        <w:t>The aid organization signs Marsha's claims to eligibility for government or other assistance programs.</w:t>
+      </w:r>
+    </w:p>
+    <w:p>
+      <w:pPr>
+        <w:pStyle w:val="Compact"/>
+        <w:numPr>
+          <w:ilvl w:val="0"/>
+          <w:numId w:val="11"/>
+        </w:numPr>
+      </w:pPr>
+      <w:r>
+        <w:t>The aid organization can now also serve as a proxy for communications with relatives or friends that Marsha needs to reach; since the aid organization and Marsha have personally established a secure, verifiable relationship, the aid organization can expand the sphere of private communication.</w:t>
+      </w:r>
+    </w:p>
+    <w:p>
+      <w:pPr>
+        <w:pStyle w:val="FirstParagraph"/>
+      </w:pPr>
+      <w:r>
+        <w:t>An independent organization can transmit these claims with the consent of the client, achieving this result for the client without compromising her privacy. Thus, she avoids direct contact with local government systems that she mistrusts.</w:t>
+      </w:r>
+    </w:p>
+    <w:p>
+      <w:pPr>
+        <w:pStyle w:val="BodyText"/>
+      </w:pPr>
+      <w:r>
+        <w:t>By taking on this role, the independent organization is dis-intermediating the state issuance of identity documents. This is useful because of Marsha's mistrust of the local state office. She is now able to have the independent organization mediate the provision of support services to her via government aid from a different department or a different level of government. She is not dependent on any particular part of government infrastructure to maintain her records throughout negotiation — be it a database targeted by criminals, or a mandated program with a limited lifespan.</w:t>
+      </w:r>
+    </w:p>
+    <w:p>
+      <w:pPr>
+        <w:pStyle w:val="Heading4"/>
+        <w:rPr>
+          <w:color w:val="000000" w:themeColor="text1"/>
+        </w:rPr>
+      </w:pPr>
+      <w:bookmarkStart w:id="15" w:name="commentary-digital-quarantines"/>
       <w:bookmarkEnd w:id="15"/>
-      <w:r>
-        <w:rPr>
-          <w:color w:val="000000" w:themeColor="text1"/>
-        </w:rPr>
-        <w:t>5. Trafficking / Safe Houses</w:t>
-      </w:r>
-    </w:p>
-    <w:p>
-      <w:pPr>
-        <w:pStyle w:val="FirstParagraph"/>
-      </w:pPr>
-      <w:r>
-        <w:t xml:space="preserve">Marsha is a victim of human trafficking who has been rescued by a local group and conveyed to a safe house. She may have an identity card issued to her by the state, but she does not trust the </w:t>
-      </w:r>
-      <w:r>
-        <w:rPr>
-          <w:i/>
-        </w:rPr>
-        <w:t>local</w:t>
-      </w:r>
-      <w:r>
-        <w:t xml:space="preserve"> state office enough to present her identifier to access benefits because she may be re-victimized by them if she does. An aid organization and/or the main government office is willing to provide resources such as money, food, and education to Marsha so that she can re-normalize her life, but she needs a way to access them.</w:t>
-      </w:r>
-    </w:p>
-    <w:p>
-      <w:pPr>
-        <w:pStyle w:val="BodyText"/>
-      </w:pPr>
-      <w:r>
-        <w:t>Marsha has the same technical needs for bootstrapping an identity as those explained in the previous use cases. The unique challenge here is in handling existing "toxic" components of Marsha's existing identity: her traffickers may have access to many physical and digital credentials, which may also link to friends or family. Marsha might want to reconnect with people or obtain access to stores of value in existing accounts without risking further harm.</w:t>
-      </w:r>
-    </w:p>
-    <w:p>
-      <w:pPr>
-        <w:pStyle w:val="BodyText"/>
-      </w:pPr>
-      <w:r>
-        <w:t>The main government or aid agency also has requirements of its own. It needs Marsha to establish core attributes of identity and to submit repeated proofs of that identity and (changing) status for compliance purposes, so that it can account for the aid provided. However, when Marsha finally leaves the safe house and resumes independent life, she must be sure that her private information leaves with her.</w:t>
-      </w:r>
-    </w:p>
-    <w:p>
-      <w:pPr>
-        <w:pStyle w:val="BodyText"/>
-      </w:pPr>
-      <w:r>
-        <w:t>These requirements can be summarized as follows:</w:t>
-      </w:r>
-    </w:p>
-    <w:p>
-      <w:pPr>
-        <w:pStyle w:val="Compact"/>
-        <w:numPr>
-          <w:ilvl w:val="0"/>
-          <w:numId w:val="10"/>
-        </w:numPr>
-      </w:pPr>
-      <w:r>
-        <w:t>A protocol for establishing a set of "core" initial attributes.</w:t>
-      </w:r>
-    </w:p>
-    <w:p>
-      <w:pPr>
-        <w:pStyle w:val="Compact"/>
-        <w:numPr>
-          <w:ilvl w:val="0"/>
-          <w:numId w:val="10"/>
-        </w:numPr>
-      </w:pPr>
-      <w:r>
-        <w:t>Data storage at a completely independent location that has robust protection against threats.</w:t>
-      </w:r>
-    </w:p>
-    <w:p>
-      <w:pPr>
-        <w:pStyle w:val="Compact"/>
-        <w:numPr>
-          <w:ilvl w:val="0"/>
-          <w:numId w:val="10"/>
-        </w:numPr>
-      </w:pPr>
-      <w:r>
-        <w:t>Strong guarantees of selective disclosure.</w:t>
-      </w:r>
-    </w:p>
-    <w:p>
-      <w:pPr>
-        <w:pStyle w:val="Compact"/>
-        <w:numPr>
-          <w:ilvl w:val="0"/>
-          <w:numId w:val="10"/>
-        </w:numPr>
-      </w:pPr>
-      <w:r>
-        <w:t>If possible, reconstruction of still-valued components of a now-toxic previous identity.</w:t>
-      </w:r>
-    </w:p>
-    <w:p>
-      <w:pPr>
-        <w:pStyle w:val="Compact"/>
-        <w:numPr>
-          <w:ilvl w:val="0"/>
-          <w:numId w:val="10"/>
-        </w:numPr>
-      </w:pPr>
-      <w:r>
-        <w:t>Clear threat models at every step of the process.</w:t>
-      </w:r>
-    </w:p>
-    <w:p>
-      <w:pPr>
-        <w:pStyle w:val="FirstParagraph"/>
-      </w:pPr>
-      <w:r>
-        <w:t>The key to meeting these needs is to provide an individual services across time and space in a way that avoids duplication and provides for continuity of care. In other words, it requires persistent correlatable claims — cryptographically verified statements in support of personal information. An example might be:</w:t>
-      </w:r>
-    </w:p>
-    <w:p>
-      <w:pPr>
-        <w:pStyle w:val="Compact"/>
-        <w:numPr>
-          <w:ilvl w:val="0"/>
-          <w:numId w:val="11"/>
-        </w:numPr>
-      </w:pPr>
-      <w:r>
-        <w:t>An aid organization, in conjunction with an independent provider (ideally an NGO specializing in identity management), equips Marsha with a clean, fresh device for securely handling her data and contacting aid workers.</w:t>
-      </w:r>
-    </w:p>
-    <w:p>
-      <w:pPr>
-        <w:pStyle w:val="Compact"/>
-        <w:numPr>
-          <w:ilvl w:val="0"/>
-          <w:numId w:val="11"/>
-        </w:numPr>
-      </w:pPr>
-      <w:r>
-        <w:t>Marsha enters her personal demographic data into the device without publishing the information anywhere.</w:t>
-      </w:r>
-    </w:p>
-    <w:p>
-      <w:pPr>
-        <w:pStyle w:val="Compact"/>
-        <w:numPr>
-          <w:ilvl w:val="0"/>
-          <w:numId w:val="11"/>
-        </w:numPr>
-      </w:pPr>
-      <w:r>
-        <w:t>The aid organization signs Marsha's claims to eligibility for government or other assistance programs.</w:t>
-      </w:r>
-    </w:p>
-    <w:p>
-      <w:pPr>
-        <w:pStyle w:val="Compact"/>
-        <w:numPr>
-          <w:ilvl w:val="0"/>
-          <w:numId w:val="11"/>
-        </w:numPr>
-      </w:pPr>
-      <w:r>
-        <w:t>The aid organization can now also serve as a proxy for communications with relatives or friends that Marsha needs to reach; since the aid organization and Marsha have personally established a secure, verifiable relationship, the aid organization can expand the sphere of private communication.</w:t>
-      </w:r>
-    </w:p>
-    <w:p>
-      <w:pPr>
-        <w:pStyle w:val="FirstParagraph"/>
-      </w:pPr>
-      <w:r>
-        <w:t>An independent organization can transmit these claims with the consent of the client, achieving this result for the client without compromising her privacy. Thus, she avoids direct contact with local government systems that she mistrusts.</w:t>
-      </w:r>
-    </w:p>
-    <w:p>
-      <w:pPr>
-        <w:pStyle w:val="BodyText"/>
-      </w:pPr>
-      <w:r>
-        <w:t>By taking on this role, the independent organization is dis-intermediating the state issuance of identity documents. This is useful because of Marsha's mistrust of the local state office. She is now able to have the independent organization mediate the provision of support services to her via government aid from a different department or a different level of government. She is not dependent on any particular part of government infrastructure to maintain her records throughout negotiation — be it a database targeted by criminals, or a mandated program with a limited lifespan.</w:t>
-      </w:r>
-    </w:p>
-    <w:p>
-      <w:pPr>
-        <w:pStyle w:val="Heading4"/>
-        <w:rPr>
-          <w:color w:val="000000" w:themeColor="text1"/>
-        </w:rPr>
-      </w:pPr>
-      <w:bookmarkStart w:id="16" w:name="commentary-digital-quarantines"/>
-      <w:bookmarkEnd w:id="16"/>
       <w:r>
         <w:rPr>
           <w:color w:val="000000" w:themeColor="text1"/>
@@ -2055,13 +2011,253 @@
           <w:color w:val="000000" w:themeColor="text1"/>
         </w:rPr>
       </w:pPr>
-      <w:bookmarkStart w:id="17" w:name="discussion"/>
+      <w:bookmarkStart w:id="16" w:name="discussion"/>
+      <w:bookmarkEnd w:id="16"/>
+      <w:r>
+        <w:rPr>
+          <w:color w:val="000000" w:themeColor="text1"/>
+        </w:rPr>
+        <w:t>Discussion</w:t>
+      </w:r>
+    </w:p>
+    <w:p>
+      <w:pPr>
+        <w:pStyle w:val="Heading3"/>
+        <w:rPr>
+          <w:color w:val="000000" w:themeColor="text1"/>
+        </w:rPr>
+      </w:pPr>
+      <w:bookmarkStart w:id="17" w:name="opportunitiesunsolved-problems"/>
       <w:bookmarkEnd w:id="17"/>
       <w:r>
         <w:rPr>
           <w:color w:val="000000" w:themeColor="text1"/>
         </w:rPr>
-        <w:t>Discussion</w:t>
+        <w:t>Opportunities/Unsolved Problems</w:t>
+      </w:r>
+    </w:p>
+    <w:p>
+      <w:pPr>
+        <w:pStyle w:val="FirstParagraph"/>
+        <w:rPr>
+          <w:color w:val="000000" w:themeColor="text1"/>
+        </w:rPr>
+      </w:pPr>
+      <w:r>
+        <w:rPr>
+          <w:color w:val="000000" w:themeColor="text1"/>
+        </w:rPr>
+        <w:t>The use cases presented here share a host of common themes and characteristics, including portability, security, privacy, autonomy, and universality. Any identity system that exemplifies these characteristics will almost inevitably become the basis for an unprecedented expansion in economic and social activity. However, such a system must surmount challenges in technical, political, and human spheres. Each of these challenges, of course, provides an opportunity to create value.</w:t>
+      </w:r>
+    </w:p>
+    <w:p>
+      <w:pPr>
+        <w:pStyle w:val="Heading4"/>
+        <w:rPr>
+          <w:color w:val="000000" w:themeColor="text1"/>
+        </w:rPr>
+      </w:pPr>
+      <w:bookmarkStart w:id="18" w:name="technical-challenges"/>
+      <w:bookmarkEnd w:id="18"/>
+      <w:r>
+        <w:rPr>
+          <w:color w:val="000000" w:themeColor="text1"/>
+        </w:rPr>
+        <w:t>Technical Challenges</w:t>
+      </w:r>
+    </w:p>
+    <w:p>
+      <w:pPr>
+        <w:pStyle w:val="Compact"/>
+        <w:numPr>
+          <w:ilvl w:val="0"/>
+          <w:numId w:val="12"/>
+        </w:numPr>
+        <w:rPr>
+          <w:color w:val="000000" w:themeColor="text1"/>
+        </w:rPr>
+      </w:pPr>
+      <w:r>
+        <w:rPr>
+          <w:color w:val="000000" w:themeColor="text1"/>
+        </w:rPr>
+        <w:t>Manageable and portable equipment for storing identity information and making strong claims with precise scope and context-limited disclosure.</w:t>
+      </w:r>
+    </w:p>
+    <w:p>
+      <w:pPr>
+        <w:pStyle w:val="Compact"/>
+        <w:numPr>
+          <w:ilvl w:val="0"/>
+          <w:numId w:val="12"/>
+        </w:numPr>
+        <w:rPr>
+          <w:color w:val="000000" w:themeColor="text1"/>
+        </w:rPr>
+      </w:pPr>
+      <w:r>
+        <w:rPr>
+          <w:color w:val="000000" w:themeColor="text1"/>
+        </w:rPr>
+        <w:t>Decentralized data stores and secure APIs that share a minimal set of operations and content types.</w:t>
+      </w:r>
+    </w:p>
+    <w:p>
+      <w:pPr>
+        <w:pStyle w:val="Compact"/>
+        <w:numPr>
+          <w:ilvl w:val="0"/>
+          <w:numId w:val="12"/>
+        </w:numPr>
+        <w:rPr>
+          <w:color w:val="000000" w:themeColor="text1"/>
+        </w:rPr>
+      </w:pPr>
+      <w:r>
+        <w:rPr>
+          <w:color w:val="000000" w:themeColor="text1"/>
+        </w:rPr>
+        <w:t>API implementations in an open, auditable form in well-maintained, cross-platform languages that target mobile and desktop OSes.</w:t>
+      </w:r>
+    </w:p>
+    <w:p>
+      <w:pPr>
+        <w:pStyle w:val="Compact"/>
+        <w:numPr>
+          <w:ilvl w:val="0"/>
+          <w:numId w:val="12"/>
+        </w:numPr>
+        <w:rPr>
+          <w:color w:val="000000" w:themeColor="text1"/>
+        </w:rPr>
+      </w:pPr>
+      <w:r>
+        <w:rPr>
+          <w:color w:val="000000" w:themeColor="text1"/>
+        </w:rPr>
+        <w:t>Repudiable biometrics.</w:t>
+      </w:r>
+    </w:p>
+    <w:p>
+      <w:pPr>
+        <w:pStyle w:val="Heading4"/>
+        <w:rPr>
+          <w:color w:val="000000" w:themeColor="text1"/>
+        </w:rPr>
+      </w:pPr>
+      <w:bookmarkStart w:id="19" w:name="political-challenges"/>
+      <w:bookmarkEnd w:id="19"/>
+      <w:r>
+        <w:rPr>
+          <w:color w:val="000000" w:themeColor="text1"/>
+        </w:rPr>
+        <w:t>Political Challenges</w:t>
+      </w:r>
+    </w:p>
+    <w:p>
+      <w:pPr>
+        <w:pStyle w:val="Compact"/>
+        <w:numPr>
+          <w:ilvl w:val="0"/>
+          <w:numId w:val="13"/>
+        </w:numPr>
+        <w:rPr>
+          <w:color w:val="000000" w:themeColor="text1"/>
+        </w:rPr>
+      </w:pPr>
+      <w:r>
+        <w:rPr>
+          <w:color w:val="000000" w:themeColor="text1"/>
+        </w:rPr>
+        <w:t>A negotiated concordance between amount of information provided by uncredentialed persons and the amount initially required by conventional institutions.</w:t>
+      </w:r>
+    </w:p>
+    <w:p>
+      <w:pPr>
+        <w:pStyle w:val="Compact"/>
+        <w:numPr>
+          <w:ilvl w:val="0"/>
+          <w:numId w:val="13"/>
+        </w:numPr>
+        <w:rPr>
+          <w:color w:val="000000" w:themeColor="text1"/>
+        </w:rPr>
+      </w:pPr>
+      <w:r>
+        <w:rPr>
+          <w:color w:val="000000" w:themeColor="text1"/>
+        </w:rPr>
+        <w:t>Partnerships with local authorities for education, implementation, and outreach.</w:t>
+      </w:r>
+    </w:p>
+    <w:p>
+      <w:pPr>
+        <w:pStyle w:val="Compact"/>
+        <w:numPr>
+          <w:ilvl w:val="0"/>
+          <w:numId w:val="13"/>
+        </w:numPr>
+        <w:rPr>
+          <w:color w:val="000000" w:themeColor="text1"/>
+        </w:rPr>
+      </w:pPr>
+      <w:r>
+        <w:rPr>
+          <w:color w:val="000000" w:themeColor="text1"/>
+        </w:rPr>
+        <w:t>Support structures for independent data providers, independent audits, and user onboarding (hardware) across the world.</w:t>
+      </w:r>
+    </w:p>
+    <w:p>
+      <w:pPr>
+        <w:pStyle w:val="Heading4"/>
+        <w:rPr>
+          <w:color w:val="000000" w:themeColor="text1"/>
+        </w:rPr>
+      </w:pPr>
+      <w:bookmarkStart w:id="20" w:name="human-challenges"/>
+      <w:bookmarkEnd w:id="20"/>
+      <w:r>
+        <w:rPr>
+          <w:color w:val="000000" w:themeColor="text1"/>
+        </w:rPr>
+        <w:t>Human Challenges</w:t>
+      </w:r>
+    </w:p>
+    <w:p>
+      <w:pPr>
+        <w:pStyle w:val="Compact"/>
+        <w:numPr>
+          <w:ilvl w:val="0"/>
+          <w:numId w:val="14"/>
+        </w:numPr>
+        <w:rPr>
+          <w:color w:val="000000" w:themeColor="text1"/>
+        </w:rPr>
+      </w:pPr>
+      <w:r>
+        <w:rPr>
+          <w:color w:val="000000" w:themeColor="text1"/>
+        </w:rPr>
+        <w:t>Behavioral protcols that swap in 'proof of X' for 'X' in (all) transactions where someone's identifiers are requested.</w:t>
+      </w:r>
+    </w:p>
+    <w:p>
+      <w:pPr>
+        <w:pStyle w:val="Compact"/>
+        <w:numPr>
+          <w:ilvl w:val="0"/>
+          <w:numId w:val="14"/>
+        </w:numPr>
+        <w:rPr>
+          <w:color w:val="000000" w:themeColor="text1"/>
+        </w:rPr>
+      </w:pPr>
+      <w:r>
+        <w:rPr>
+          <w:color w:val="000000" w:themeColor="text1"/>
+        </w:rPr>
+        <w:t>Bootstrapping/onboarding/enrollment from self-affirmed identity attributes, expressed in a fashion intelligible to all potential users.</w:t>
       </w:r>
     </w:p>
     <w:p>
@@ -2071,13 +2267,13 @@
           <w:color w:val="000000" w:themeColor="text1"/>
         </w:rPr>
       </w:pPr>
-      <w:bookmarkStart w:id="18" w:name="opportunitiesunsolved-problems"/>
-      <w:bookmarkEnd w:id="18"/>
-      <w:r>
-        <w:rPr>
-          <w:color w:val="000000" w:themeColor="text1"/>
-        </w:rPr>
-        <w:t>Opportunities/Unsolved Problems</w:t>
+      <w:bookmarkStart w:id="21" w:name="near-term-prospects"/>
+      <w:bookmarkEnd w:id="21"/>
+      <w:r>
+        <w:rPr>
+          <w:color w:val="000000" w:themeColor="text1"/>
+        </w:rPr>
+        <w:t>Near-term prospects</w:t>
       </w:r>
     </w:p>
     <w:p>
@@ -2091,322 +2287,60 @@
         <w:rPr>
           <w:color w:val="000000" w:themeColor="text1"/>
         </w:rPr>
-        <w:t>The use cases presented here share a host of common themes and characteristics, including portability, security, privacy, autonomy, and universality. Any identity system that exemplifies these characteristics will almost inevitably become the basis for an unprecedented expansion in economic and social activity. However, such a system must surmount challenges in technical, political, and human spheres. Each of these challenges, of course, provides an opportunity to create value.</w:t>
-      </w:r>
-    </w:p>
-    <w:p>
-      <w:pPr>
-        <w:pStyle w:val="Heading4"/>
-        <w:rPr>
-          <w:color w:val="000000" w:themeColor="text1"/>
-        </w:rPr>
-      </w:pPr>
-      <w:bookmarkStart w:id="19" w:name="technical-challenges"/>
-      <w:bookmarkEnd w:id="19"/>
-      <w:r>
-        <w:rPr>
-          <w:color w:val="000000" w:themeColor="text1"/>
-        </w:rPr>
-        <w:t>Technical Challenges</w:t>
-      </w:r>
-    </w:p>
-    <w:p>
-      <w:pPr>
-        <w:pStyle w:val="Compact"/>
-        <w:numPr>
-          <w:ilvl w:val="0"/>
-          <w:numId w:val="12"/>
-        </w:numPr>
-        <w:rPr>
-          <w:color w:val="000000" w:themeColor="text1"/>
-        </w:rPr>
-      </w:pPr>
-      <w:r>
-        <w:rPr>
-          <w:color w:val="000000" w:themeColor="text1"/>
-        </w:rPr>
-        <w:t>Manageable and portable equipment for storing identity information and making strong claims with precise scope and context-limited disclosure.</w:t>
-      </w:r>
-    </w:p>
-    <w:p>
-      <w:pPr>
-        <w:pStyle w:val="Compact"/>
-        <w:numPr>
-          <w:ilvl w:val="0"/>
-          <w:numId w:val="12"/>
-        </w:numPr>
-        <w:rPr>
-          <w:color w:val="000000" w:themeColor="text1"/>
-        </w:rPr>
-      </w:pPr>
-      <w:r>
-        <w:rPr>
-          <w:color w:val="000000" w:themeColor="text1"/>
-        </w:rPr>
-        <w:t>Decentralized data stores and secure APIs that share a minimal set of operations and content types.</w:t>
-      </w:r>
-    </w:p>
-    <w:p>
-      <w:pPr>
-        <w:pStyle w:val="Compact"/>
-        <w:numPr>
-          <w:ilvl w:val="0"/>
-          <w:numId w:val="12"/>
-        </w:numPr>
-        <w:rPr>
-          <w:color w:val="000000" w:themeColor="text1"/>
-        </w:rPr>
-      </w:pPr>
-      <w:r>
-        <w:rPr>
-          <w:color w:val="000000" w:themeColor="text1"/>
-        </w:rPr>
-        <w:t>API implementations in an open, auditable form in well-maintained, cross-platform languages that target mobile and desktop OSes.</w:t>
-      </w:r>
-    </w:p>
-    <w:p>
-      <w:pPr>
-        <w:pStyle w:val="Compact"/>
-        <w:numPr>
-          <w:ilvl w:val="0"/>
-          <w:numId w:val="12"/>
-        </w:numPr>
-        <w:rPr>
-          <w:color w:val="000000" w:themeColor="text1"/>
-        </w:rPr>
-      </w:pPr>
-      <w:r>
-        <w:rPr>
-          <w:color w:val="000000" w:themeColor="text1"/>
-        </w:rPr>
-        <w:t>Repudiable biometrics.</w:t>
-      </w:r>
-    </w:p>
-    <w:p>
-      <w:pPr>
-        <w:pStyle w:val="Heading4"/>
-        <w:rPr>
-          <w:color w:val="000000" w:themeColor="text1"/>
-        </w:rPr>
-      </w:pPr>
-      <w:bookmarkStart w:id="20" w:name="political-challenges"/>
-      <w:bookmarkEnd w:id="20"/>
-      <w:r>
-        <w:rPr>
-          <w:color w:val="000000" w:themeColor="text1"/>
-        </w:rPr>
-        <w:t>Political Challenges</w:t>
-      </w:r>
-    </w:p>
-    <w:p>
-      <w:pPr>
-        <w:pStyle w:val="Compact"/>
-        <w:numPr>
-          <w:ilvl w:val="0"/>
-          <w:numId w:val="13"/>
-        </w:numPr>
-        <w:rPr>
-          <w:color w:val="000000" w:themeColor="text1"/>
-        </w:rPr>
-      </w:pPr>
-      <w:r>
-        <w:rPr>
-          <w:color w:val="000000" w:themeColor="text1"/>
-        </w:rPr>
-        <w:t>A negotiated concordance between amount of information provided by uncredentialed persons and the amount initially required by conventional institutions.</w:t>
-      </w:r>
-    </w:p>
-    <w:p>
-      <w:pPr>
-        <w:pStyle w:val="Compact"/>
-        <w:numPr>
-          <w:ilvl w:val="0"/>
-          <w:numId w:val="13"/>
-        </w:numPr>
-        <w:rPr>
-          <w:color w:val="000000" w:themeColor="text1"/>
-        </w:rPr>
-      </w:pPr>
-      <w:r>
-        <w:rPr>
-          <w:color w:val="000000" w:themeColor="text1"/>
-        </w:rPr>
-        <w:t>Partnerships with local authorities for education, implementation, and outreach.</w:t>
-      </w:r>
-    </w:p>
-    <w:p>
-      <w:pPr>
-        <w:pStyle w:val="Compact"/>
-        <w:numPr>
-          <w:ilvl w:val="0"/>
-          <w:numId w:val="13"/>
-        </w:numPr>
-        <w:rPr>
-          <w:color w:val="000000" w:themeColor="text1"/>
-        </w:rPr>
-      </w:pPr>
-      <w:r>
-        <w:rPr>
-          <w:color w:val="000000" w:themeColor="text1"/>
-        </w:rPr>
-        <w:t>Support structures for independent data providers, independent audits, and user onboarding (hardware) across the world.</w:t>
-      </w:r>
-    </w:p>
-    <w:p>
-      <w:pPr>
-        <w:pStyle w:val="Heading4"/>
-        <w:rPr>
-          <w:color w:val="000000" w:themeColor="text1"/>
-        </w:rPr>
-      </w:pPr>
-      <w:bookmarkStart w:id="21" w:name="human-challenges"/>
-      <w:bookmarkEnd w:id="21"/>
-      <w:r>
-        <w:rPr>
-          <w:color w:val="000000" w:themeColor="text1"/>
-        </w:rPr>
-        <w:t>Human Challenges</w:t>
-      </w:r>
-    </w:p>
-    <w:p>
-      <w:pPr>
-        <w:pStyle w:val="Compact"/>
-        <w:numPr>
-          <w:ilvl w:val="0"/>
-          <w:numId w:val="14"/>
-        </w:numPr>
-        <w:rPr>
-          <w:color w:val="000000" w:themeColor="text1"/>
-        </w:rPr>
-      </w:pPr>
-      <w:r>
-        <w:rPr>
-          <w:color w:val="000000" w:themeColor="text1"/>
-        </w:rPr>
-        <w:t>Behavioral protcols that swap in 'proof of X' for 'X' in (all) transactions where someone's identifiers are requested.</w:t>
-      </w:r>
-    </w:p>
-    <w:p>
-      <w:pPr>
-        <w:pStyle w:val="Compact"/>
-        <w:numPr>
-          <w:ilvl w:val="0"/>
-          <w:numId w:val="14"/>
-        </w:numPr>
-        <w:rPr>
-          <w:color w:val="000000" w:themeColor="text1"/>
-        </w:rPr>
-      </w:pPr>
-      <w:r>
-        <w:rPr>
-          <w:color w:val="000000" w:themeColor="text1"/>
-        </w:rPr>
-        <w:t>Bootstrapping/onboarding/enrollment from self-affirmed identity attributes, expressed in a fashion intelligible to all potential users.</w:t>
-      </w:r>
-    </w:p>
-    <w:p>
-      <w:pPr>
-        <w:pStyle w:val="Heading3"/>
-        <w:rPr>
-          <w:color w:val="000000" w:themeColor="text1"/>
-        </w:rPr>
-      </w:pPr>
-      <w:bookmarkStart w:id="22" w:name="near-term-prospects"/>
+        <w:t>Although the demands illustrated by the use cases we present are quite serious, we note that there have never been so many legally unencumbered technical and expert resources for these applications as there are at present. We believe that the main challenges ahead are those of system integration and widespread adoption, for which the prospects are good. Given adequate funding, we are certain that the challenges illustrated above can be met, with good outcomes throughout the process.</w:t>
+      </w:r>
+    </w:p>
+    <w:p>
+      <w:pPr>
+        <w:pStyle w:val="BodyText"/>
+        <w:rPr>
+          <w:color w:val="000000" w:themeColor="text1"/>
+        </w:rPr>
+      </w:pPr>
+      <w:r>
+        <w:rPr>
+          <w:color w:val="000000" w:themeColor="text1"/>
+        </w:rPr>
+        <w:t>Moreover, we recognize that we are presented with an unprecedented historical opportunity — the evolution not only of the internet as infrastructure but a turning point of human culture. Development of self-sovereign identities rooted in a decentralized, distributed, verifiable data store can usher in a world where, for the first time in history, identities can be represented and communicated in a fashion that transcends any centralized authority, enfranchising every actor in the system as a unique person, community, company, or government. Through these identities, any actor, regardless of origin, can obtain the assurances they need to operate and engage in interactions that require persistance across time and space — a record of continuous commitments that will underlie incredible economic and social improvements for humankind.</w:t>
+      </w:r>
+    </w:p>
+    <w:p>
+      <w:pPr>
+        <w:pStyle w:val="BodyText"/>
+        <w:rPr>
+          <w:color w:val="000000" w:themeColor="text1"/>
+        </w:rPr>
+      </w:pPr>
+      <w:r>
+        <w:rPr>
+          <w:color w:val="000000" w:themeColor="text1"/>
+        </w:rPr>
+        <w:t>Privacy-respecting, secure (in the senses defined above), decentralized systems are uniquely able to both accurately chart this experience and to empower us to foster or develop identities that have never been possible before. While this is great news from a technological standpoint, the same systems could also be employed in a coercive manner. At worst, large-scale information systems — whether centralized databases with essentially unlimited storage or decentralized append-only structures — could near-permanently foreclose the disjoint, varied, and possibly contradictory nascent identities of masses of people if mobilized at the will of a single interest group. (Imagine if a government ID system was coupled with an undeniable append-only log, fed by a ubiquitous surveillance system ... then place it at different points in history.) We have a grave responsibility to implemement these systems in an ethical and forward-thinking manner.</w:t>
+      </w:r>
+    </w:p>
+    <w:p>
+      <w:pPr>
+        <w:pStyle w:val="BodyText"/>
+        <w:rPr>
+          <w:color w:val="000000" w:themeColor="text1"/>
+        </w:rPr>
+      </w:pPr>
+      <w:r>
+        <w:rPr>
+          <w:color w:val="000000" w:themeColor="text1"/>
+        </w:rPr>
+        <w:t>Doing so will preserve the largest possible potential to future generations.</w:t>
+      </w:r>
+    </w:p>
+    <w:p>
+      <w:pPr>
+        <w:pStyle w:val="Heading2"/>
+        <w:rPr>
+          <w:color w:val="000000" w:themeColor="text1"/>
+        </w:rPr>
+      </w:pPr>
+      <w:bookmarkStart w:id="22" w:name="appendix-why-decentralized"/>
       <w:bookmarkEnd w:id="22"/>
-      <w:r>
-        <w:rPr>
-          <w:color w:val="000000" w:themeColor="text1"/>
-        </w:rPr>
-        <w:t>Near-term prospects</w:t>
-      </w:r>
-    </w:p>
-    <w:p>
-      <w:pPr>
-        <w:pStyle w:val="FirstParagraph"/>
-        <w:rPr>
-          <w:color w:val="000000" w:themeColor="text1"/>
-        </w:rPr>
-      </w:pPr>
-      <w:r>
-        <w:rPr>
-          <w:color w:val="000000" w:themeColor="text1"/>
-        </w:rPr>
-        <w:t>Although the demands illustrated by the use cases we present are quite serious, we note that there have never been so many legally unencumbered technical and expert resources for these applications as there are at present. We believe that the main challenges ahead are those of system integration and widespread adoption, for which the prospects are good. Given adequate funding, we are certain that the challenges illustrated above can be met, with good outcomes throughout the process.</w:t>
-      </w:r>
-    </w:p>
-    <w:p>
-      <w:pPr>
-        <w:pStyle w:val="BodyText"/>
-        <w:rPr>
-          <w:color w:val="000000" w:themeColor="text1"/>
-        </w:rPr>
-      </w:pPr>
-      <w:r>
-        <w:rPr>
-          <w:color w:val="000000" w:themeColor="text1"/>
-        </w:rPr>
-        <w:t xml:space="preserve">Moreover, we recognize that we are presented with an unprecedented historical opportunity — the evolution not only of the </w:t>
-      </w:r>
-      <w:proofErr w:type="gramStart"/>
-      <w:r>
-        <w:rPr>
-          <w:color w:val="000000" w:themeColor="text1"/>
-        </w:rPr>
-        <w:t>internet</w:t>
-      </w:r>
-      <w:proofErr w:type="gramEnd"/>
-      <w:r>
-        <w:rPr>
-          <w:color w:val="000000" w:themeColor="text1"/>
-        </w:rPr>
-        <w:t xml:space="preserve"> as infrastructure but a turning point of human culture. Development of self-sovereign identities rooted in a decentralized, distributed, verifiable data store can usher in a world where, for the first time in history, identities can be represented and communicated in a fashion that transcends any centralized authority, enfranchising every actor in the system as a unique person, community, company, or government. Through these identities, any actor, regardless of origin, can obtain the assurances they need to operate and engage in interactions that require persistance across time and space — a record of continuous commitments that will underlie incredible economic and social improvements for humankind.</w:t>
-      </w:r>
-    </w:p>
-    <w:p>
-      <w:pPr>
-        <w:pStyle w:val="BodyText"/>
-        <w:rPr>
-          <w:color w:val="000000" w:themeColor="text1"/>
-        </w:rPr>
-      </w:pPr>
-      <w:proofErr w:type="gramStart"/>
-      <w:r>
-        <w:rPr>
-          <w:color w:val="000000" w:themeColor="text1"/>
-        </w:rPr>
-        <w:t>Privacy-respecting</w:t>
-      </w:r>
-      <w:proofErr w:type="gramEnd"/>
-      <w:r>
-        <w:rPr>
-          <w:color w:val="000000" w:themeColor="text1"/>
-        </w:rPr>
-        <w:t>, secure (in the senses defined above), decentralized systems are uniquely able to both accurately chart this experience and to empower us to foster or develop identities that have never been possible before. While this is great news from a technological standpoint, the same systems could also be employed in a coercive manner. At worst, large-scale information systems — whether centralized databases with essentially unlimited storage or decentralized append-only structures — could near-permanently foreclose the disjoint, varied, and possibly contradictory nascent identities of masses of people if mobilized at the will of a single interest group. (Imagine if a government ID system was coupled with an undeniable append-only log, fed by a ubiquitous surveillance system ... then place it at different points in history.) We have a grave responsibility to implemement these systems in an ethical and forward-thinking manner.</w:t>
-      </w:r>
-    </w:p>
-    <w:p>
-      <w:pPr>
-        <w:pStyle w:val="BodyText"/>
-        <w:rPr>
-          <w:color w:val="000000" w:themeColor="text1"/>
-        </w:rPr>
-      </w:pPr>
-      <w:r>
-        <w:rPr>
-          <w:color w:val="000000" w:themeColor="text1"/>
-        </w:rPr>
-        <w:t>Doing so will preserve the largest possible potential to future generations.</w:t>
-      </w:r>
-    </w:p>
-    <w:p>
-      <w:pPr>
-        <w:pStyle w:val="Heading2"/>
-        <w:rPr>
-          <w:color w:val="000000" w:themeColor="text1"/>
-        </w:rPr>
-      </w:pPr>
-      <w:bookmarkStart w:id="23" w:name="appendix-why-decentralized"/>
-      <w:bookmarkEnd w:id="23"/>
       <w:r>
         <w:rPr>
           <w:color w:val="000000" w:themeColor="text1"/>
@@ -2521,6 +2455,8 @@
       <w:pPr>
         <w:pStyle w:val="BodyText"/>
       </w:pPr>
+      <w:bookmarkStart w:id="23" w:name="opportunities-created-by-the-web-of-trus"/>
+      <w:bookmarkEnd w:id="23"/>
       <w:r>
         <w:rPr>
           <w:noProof/>
@@ -2581,41 +2517,13 @@
                     <w:t xml:space="preserve">, </w:t>
                   </w:r>
                   <w:hyperlink r:id="rId30" w:history="1">
-                    <w:proofErr w:type="spellStart"/>
                     <w:r>
                       <w:rPr>
                         <w:rStyle w:val="Hyperlink"/>
                         <w:i/>
                         <w:color w:val="000000" w:themeColor="text1"/>
                       </w:rPr>
-                      <w:t>Kaliya</w:t>
-                    </w:r>
-                    <w:proofErr w:type="spellEnd"/>
-                    <w:r>
-                      <w:rPr>
-                        <w:rStyle w:val="Hyperlink"/>
-                        <w:i/>
-                        <w:color w:val="000000" w:themeColor="text1"/>
-                      </w:rPr>
-                      <w:t xml:space="preserve"> "Identity Woman" Young (@</w:t>
-                    </w:r>
-                    <w:proofErr w:type="spellStart"/>
-                    <w:r>
-                      <w:rPr>
-                        <w:rStyle w:val="Hyperlink"/>
-                        <w:i/>
-                        <w:color w:val="000000" w:themeColor="text1"/>
-                      </w:rPr>
-                      <w:t>identitywoman</w:t>
-                    </w:r>
-                    <w:proofErr w:type="spellEnd"/>
-                    <w:r>
-                      <w:rPr>
-                        <w:rStyle w:val="Hyperlink"/>
-                        <w:i/>
-                        <w:color w:val="000000" w:themeColor="text1"/>
-                      </w:rPr>
-                      <w:t>)</w:t>
+                      <w:t>Kaliya "Identity Woman" Young (@identitywoman)</w:t>
                     </w:r>
                   </w:hyperlink>
                 </w:p>
@@ -2762,27 +2670,13 @@
                     <w:rPr>
                       <w:i/>
                     </w:rPr>
-                    <w:t xml:space="preserve"> graphic facilitation by Sonia </w:t>
-                  </w:r>
-                  <w:proofErr w:type="spellStart"/>
-                  <w:r>
-                    <w:rPr>
-                      <w:i/>
-                    </w:rPr>
-                    <w:t>Sawhne</w:t>
+                    <w:t xml:space="preserve"> graphic facilitation by Sonia Sawhne</w:t>
                   </w:r>
                   <w:r>
                     <w:rPr>
                       <w:i/>
                     </w:rPr>
-                    <w:t>y</w:t>
-                  </w:r>
-                  <w:proofErr w:type="spellEnd"/>
-                  <w:r>
-                    <w:rPr>
-                      <w:i/>
-                    </w:rPr>
-                    <w:t xml:space="preserve"> and additional paper editorial &amp; layout by Shannon Appelcline</w:t>
+                    <w:t>y and additional paper editorial &amp; layout by Shannon Appelcline</w:t>
                   </w:r>
                 </w:p>
                 <w:p>
@@ -2828,14 +2722,7 @@
                     <w:rPr>
                       <w:i/>
                     </w:rPr>
-                    <w:t xml:space="preserve"> </w:t>
-                  </w:r>
-                  <w:proofErr w:type="gramStart"/>
-                  <w:r>
-                    <w:rPr>
-                      <w:i/>
-                    </w:rPr>
-                    <w:t>Reboot</w:t>
+                    <w:t xml:space="preserve"> Reboot</w:t>
                   </w:r>
                   <w:r>
                     <w:rPr>
@@ -2843,7 +2730,6 @@
                     </w:rPr>
                     <w:t>ing</w:t>
                   </w:r>
-                  <w:proofErr w:type="gramEnd"/>
                   <w:r>
                     <w:rPr>
                       <w:i/>
@@ -2854,21 +2740,7 @@
                     <w:rPr>
                       <w:i/>
                     </w:rPr>
-                    <w:t xml:space="preserve">to our </w:t>
-                  </w:r>
-                  <w:proofErr w:type="spellStart"/>
-                  <w:r>
-                    <w:rPr>
-                      <w:i/>
-                    </w:rPr>
-                    <w:t>GitHub</w:t>
-                  </w:r>
-                  <w:proofErr w:type="spellEnd"/>
-                  <w:r>
-                    <w:rPr>
-                      <w:i/>
-                    </w:rPr>
-                    <w:t xml:space="preserve"> issues page: </w:t>
+                    <w:t xml:space="preserve">to our GitHub issues page: </w:t>
                   </w:r>
                   <w:hyperlink r:id="rId32" w:history="1">
                     <w:r>
@@ -3045,7 +2917,7 @@
         <w:rFonts w:ascii="Times New Roman" w:hAnsi="Times New Roman"/>
         <w:noProof/>
       </w:rPr>
-      <w:t>15</w:t>
+      <w:t>10</w:t>
     </w:r>
     <w:r>
       <w:rPr>

</xml_diff>

<commit_message>
A new graphic for DPKI.
</commit_message>
<xml_diff>
--- a/final-documents/satisfying-real-world-use-cases.docx
+++ b/final-documents/satisfying-real-world-use-cases.docx
@@ -74,12 +74,21 @@
       </w:pPr>
       <w:bookmarkStart w:id="0" w:name="by-du5t-kaliya-identity-woman-young-kali"/>
       <w:bookmarkEnd w:id="0"/>
+      <w:proofErr w:type="gramStart"/>
       <w:r>
         <w:rPr>
           <w:i/>
           <w:color w:val="000000" w:themeColor="text1"/>
         </w:rPr>
-        <w:t xml:space="preserve">by </w:t>
+        <w:t>by</w:t>
+      </w:r>
+      <w:proofErr w:type="gramEnd"/>
+      <w:r>
+        <w:rPr>
+          <w:i/>
+          <w:color w:val="000000" w:themeColor="text1"/>
+        </w:rPr>
+        <w:t xml:space="preserve"> </w:t>
       </w:r>
       <w:hyperlink r:id="rId6">
         <w:r>
@@ -99,13 +108,23 @@
         <w:t xml:space="preserve">, </w:t>
       </w:r>
       <w:hyperlink r:id="rId7" w:history="1">
+        <w:proofErr w:type="spellStart"/>
         <w:r>
           <w:rPr>
             <w:rStyle w:val="Hyperlink"/>
             <w:i/>
             <w:color w:val="000000" w:themeColor="text1"/>
           </w:rPr>
-          <w:t>Kaliya "Identity</w:t>
+          <w:t>Kaliya</w:t>
+        </w:r>
+        <w:proofErr w:type="spellEnd"/>
+        <w:r>
+          <w:rPr>
+            <w:rStyle w:val="Hyperlink"/>
+            <w:i/>
+            <w:color w:val="000000" w:themeColor="text1"/>
+          </w:rPr>
+          <w:t xml:space="preserve"> "Identity</w:t>
         </w:r>
         <w:r>
           <w:rPr>
@@ -113,7 +132,25 @@
             <w:i/>
             <w:color w:val="000000" w:themeColor="text1"/>
           </w:rPr>
-          <w:t xml:space="preserve"> Woman" Young (@identitywoman)</w:t>
+          <w:t xml:space="preserve"> Woman" Young (@</w:t>
+        </w:r>
+        <w:proofErr w:type="spellStart"/>
+        <w:r>
+          <w:rPr>
+            <w:rStyle w:val="Hyperlink"/>
+            <w:i/>
+            <w:color w:val="000000" w:themeColor="text1"/>
+          </w:rPr>
+          <w:t>identitywoman</w:t>
+        </w:r>
+        <w:proofErr w:type="spellEnd"/>
+        <w:r>
+          <w:rPr>
+            <w:rStyle w:val="Hyperlink"/>
+            <w:i/>
+            <w:color w:val="000000" w:themeColor="text1"/>
+          </w:rPr>
+          <w:t>)</w:t>
         </w:r>
       </w:hyperlink>
       <w:r>
@@ -525,7 +562,21 @@
         <w:rPr>
           <w:color w:val="000000" w:themeColor="text1"/>
         </w:rPr>
-        <w:t>Beth wants to go to the club with her friends, but lately the clubs have been photographing all IDs at entry for "reasons of liability." Both club owners and privacy-minded individuals like Beth are understandably concerned about how this data will be stored and used. The current system requires that the individual share an ID that gives not only their exact age but also their name, address and other information that's unneeded in this context.</w:t>
+        <w:t xml:space="preserve">Beth wants to go to the club with her friends, but lately the clubs have been photographing all IDs at entry for "reasons of liability." Both club owners and privacy-minded individuals like Beth are understandably concerned about how this data will be stored and used. The current system requires that the individual share an ID that </w:t>
+      </w:r>
+      <w:proofErr w:type="gramStart"/>
+      <w:r>
+        <w:rPr>
+          <w:color w:val="000000" w:themeColor="text1"/>
+        </w:rPr>
+        <w:t>gives not only</w:t>
+      </w:r>
+      <w:proofErr w:type="gramEnd"/>
+      <w:r>
+        <w:rPr>
+          <w:color w:val="000000" w:themeColor="text1"/>
+        </w:rPr>
+        <w:t xml:space="preserve"> their exact age but also their name, address and other information that's unneeded in this context.</w:t>
       </w:r>
     </w:p>
     <w:p>
@@ -1020,11 +1071,19 @@
           <w:color w:val="000000" w:themeColor="text1"/>
         </w:rPr>
       </w:pPr>
-      <w:r>
-        <w:rPr>
-          <w:color w:val="000000" w:themeColor="text1"/>
-        </w:rPr>
-        <w:t>Note that throughout these exchanges, Joe and Tisha's respective privacy is protected until they are both ready to meet in person, if they choose to do so. It's then protected afterward. As a rule, personal private information should never be shared directly; once data is copied to a location out of its owner's control, no guarantees can be made of its security, and mandated deletion is unfeasible.</w:t>
+      <w:proofErr w:type="gramStart"/>
+      <w:r>
+        <w:rPr>
+          <w:color w:val="000000" w:themeColor="text1"/>
+        </w:rPr>
+        <w:t>Note that throughout these exchanges, Joe and Tisha's respective privacy is protected until they are both ready to meet in person, if they choose to do so.</w:t>
+      </w:r>
+      <w:proofErr w:type="gramEnd"/>
+      <w:r>
+        <w:rPr>
+          <w:color w:val="000000" w:themeColor="text1"/>
+        </w:rPr>
+        <w:t xml:space="preserve"> It's then protected afterward. As a rule, personal private information should never be shared directly; once data is copied to a location out of its owner's control, no guarantees can be made of its security, and mandated deletion is unfeasible.</w:t>
       </w:r>
     </w:p>
     <w:p>
@@ -2301,7 +2360,21 @@
         <w:rPr>
           <w:color w:val="000000" w:themeColor="text1"/>
         </w:rPr>
-        <w:t>Moreover, we recognize that we are presented with an unprecedented historical opportunity — the evolution not only of the internet as infrastructure but a turning point of human culture. Development of self-sovereign identities rooted in a decentralized, distributed, verifiable data store can usher in a world where, for the first time in history, identities can be represented and communicated in a fashion that transcends any centralized authority, enfranchising every actor in the system as a unique person, community, company, or government. Through these identities, any actor, regardless of origin, can obtain the assurances they need to operate and engage in interactions that require persistance across time and space — a record of continuous commitments that will underlie incredible economic and social improvements for humankind.</w:t>
+        <w:t xml:space="preserve">Moreover, we recognize that we are presented with an unprecedented historical opportunity — the evolution not only of the </w:t>
+      </w:r>
+      <w:proofErr w:type="gramStart"/>
+      <w:r>
+        <w:rPr>
+          <w:color w:val="000000" w:themeColor="text1"/>
+        </w:rPr>
+        <w:t>internet</w:t>
+      </w:r>
+      <w:proofErr w:type="gramEnd"/>
+      <w:r>
+        <w:rPr>
+          <w:color w:val="000000" w:themeColor="text1"/>
+        </w:rPr>
+        <w:t xml:space="preserve"> as infrastructure but a turning point of human culture. Development of self-sovereign identities rooted in a decentralized, distributed, verifiable data store can usher in a world where, for the first time in history, identities can be represented and communicated in a fashion that transcends any centralized authority, enfranchising every actor in the system as a unique person, community, company, or government. Through these identities, any actor, regardless of origin, can obtain the assurances they need to operate and engage in interactions that require persistance across time and space — a record of continuous commitments that will underlie incredible economic and social improvements for humankind.</w:t>
       </w:r>
     </w:p>
     <w:p>
@@ -2311,11 +2384,19 @@
           <w:color w:val="000000" w:themeColor="text1"/>
         </w:rPr>
       </w:pPr>
-      <w:r>
-        <w:rPr>
-          <w:color w:val="000000" w:themeColor="text1"/>
-        </w:rPr>
-        <w:t>Privacy-respecting, secure (in the senses defined above), decentralized systems are uniquely able to both accurately chart this experience and to empower us to foster or develop identities that have never been possible before. While this is great news from a technological standpoint, the same systems could also be employed in a coercive manner. At worst, large-scale information systems — whether centralized databases with essentially unlimited storage or decentralized append-only structures — could near-permanently foreclose the disjoint, varied, and possibly contradictory nascent identities of masses of people if mobilized at the will of a single interest group. (Imagine if a government ID system was coupled with an undeniable append-only log, fed by a ubiquitous surveillance system ... then place it at different points in history.) We have a grave responsibility to implemement these systems in an ethical and forward-thinking manner.</w:t>
+      <w:proofErr w:type="gramStart"/>
+      <w:r>
+        <w:rPr>
+          <w:color w:val="000000" w:themeColor="text1"/>
+        </w:rPr>
+        <w:t>Privacy-respecting</w:t>
+      </w:r>
+      <w:proofErr w:type="gramEnd"/>
+      <w:r>
+        <w:rPr>
+          <w:color w:val="000000" w:themeColor="text1"/>
+        </w:rPr>
+        <w:t>, secure (in the senses defined above), decentralized systems are uniquely able to both accurately chart this experience and to empower us to foster or develop identities that have never been possible before. While this is great news from a technological standpoint, the same systems could also be employed in a coercive manner. At worst, large-scale information systems — whether centralized databases with essentially unlimited storage or decentralized append-only structures — could near-permanently foreclose the disjoint, varied, and possibly contradictory nascent identities of masses of people if mobilized at the will of a single interest group. (Imagine if a government ID system was coupled with an undeniable append-only log, fed by a ubiquitous surveillance system ... then place it at different points in history.) We have a grave responsibility to implemement these systems in an ethical and forward-thinking manner.</w:t>
       </w:r>
     </w:p>
     <w:p>
@@ -2517,13 +2598,41 @@
                     <w:t xml:space="preserve">, </w:t>
                   </w:r>
                   <w:hyperlink r:id="rId30" w:history="1">
+                    <w:proofErr w:type="spellStart"/>
                     <w:r>
                       <w:rPr>
                         <w:rStyle w:val="Hyperlink"/>
                         <w:i/>
                         <w:color w:val="000000" w:themeColor="text1"/>
                       </w:rPr>
-                      <w:t>Kaliya "Identity Woman" Young (@identitywoman)</w:t>
+                      <w:t>Kaliya</w:t>
+                    </w:r>
+                    <w:proofErr w:type="spellEnd"/>
+                    <w:r>
+                      <w:rPr>
+                        <w:rStyle w:val="Hyperlink"/>
+                        <w:i/>
+                        <w:color w:val="000000" w:themeColor="text1"/>
+                      </w:rPr>
+                      <w:t xml:space="preserve"> "Identity Woman" Young (@</w:t>
+                    </w:r>
+                    <w:proofErr w:type="spellStart"/>
+                    <w:r>
+                      <w:rPr>
+                        <w:rStyle w:val="Hyperlink"/>
+                        <w:i/>
+                        <w:color w:val="000000" w:themeColor="text1"/>
+                      </w:rPr>
+                      <w:t>identitywoman</w:t>
+                    </w:r>
+                    <w:proofErr w:type="spellEnd"/>
+                    <w:r>
+                      <w:rPr>
+                        <w:rStyle w:val="Hyperlink"/>
+                        <w:i/>
+                        <w:color w:val="000000" w:themeColor="text1"/>
+                      </w:rPr>
+                      <w:t>)</w:t>
                     </w:r>
                   </w:hyperlink>
                 </w:p>
@@ -2670,13 +2779,27 @@
                     <w:rPr>
                       <w:i/>
                     </w:rPr>
-                    <w:t xml:space="preserve"> graphic facilitation by Sonia Sawhne</w:t>
+                    <w:t xml:space="preserve"> graphic facilitation by Sonia </w:t>
+                  </w:r>
+                  <w:proofErr w:type="spellStart"/>
+                  <w:r>
+                    <w:rPr>
+                      <w:i/>
+                    </w:rPr>
+                    <w:t>Sawhne</w:t>
                   </w:r>
                   <w:r>
                     <w:rPr>
                       <w:i/>
                     </w:rPr>
-                    <w:t>y and additional paper editorial &amp; layout by Shannon Appelcline</w:t>
+                    <w:t>y</w:t>
+                  </w:r>
+                  <w:proofErr w:type="spellEnd"/>
+                  <w:r>
+                    <w:rPr>
+                      <w:i/>
+                    </w:rPr>
+                    <w:t xml:space="preserve"> and additional paper editorial &amp; layout by Shannon Appelcline</w:t>
                   </w:r>
                 </w:p>
                 <w:p>
@@ -2722,7 +2845,14 @@
                     <w:rPr>
                       <w:i/>
                     </w:rPr>
-                    <w:t xml:space="preserve"> Reboot</w:t>
+                    <w:t xml:space="preserve"> </w:t>
+                  </w:r>
+                  <w:proofErr w:type="gramStart"/>
+                  <w:r>
+                    <w:rPr>
+                      <w:i/>
+                    </w:rPr>
+                    <w:t>Reboot</w:t>
                   </w:r>
                   <w:r>
                     <w:rPr>
@@ -2730,6 +2860,7 @@
                     </w:rPr>
                     <w:t>ing</w:t>
                   </w:r>
+                  <w:proofErr w:type="gramEnd"/>
                   <w:r>
                     <w:rPr>
                       <w:i/>
@@ -2740,7 +2871,21 @@
                     <w:rPr>
                       <w:i/>
                     </w:rPr>
-                    <w:t xml:space="preserve">to our GitHub issues page: </w:t>
+                    <w:t xml:space="preserve">to our </w:t>
+                  </w:r>
+                  <w:proofErr w:type="spellStart"/>
+                  <w:r>
+                    <w:rPr>
+                      <w:i/>
+                    </w:rPr>
+                    <w:t>GitHub</w:t>
+                  </w:r>
+                  <w:proofErr w:type="spellEnd"/>
+                  <w:r>
+                    <w:rPr>
+                      <w:i/>
+                    </w:rPr>
+                    <w:t xml:space="preserve"> issues page: </w:t>
                   </w:r>
                   <w:hyperlink r:id="rId32" w:history="1">
                     <w:r>
@@ -2805,7 +2950,12 @@
       </w:r>
     </w:p>
     <w:sectPr>
-      <w:footerReference w:type="default" r:id="rId33"/>
+      <w:headerReference w:type="even" r:id="rId33"/>
+      <w:headerReference w:type="default" r:id="rId34"/>
+      <w:footerReference w:type="even" r:id="rId35"/>
+      <w:footerReference w:type="default" r:id="rId36"/>
+      <w:headerReference w:type="first" r:id="rId37"/>
+      <w:footerReference w:type="first" r:id="rId38"/>
       <w:pgSz w:w="12240" w:h="15840"/>
       <w:pgMar w:top="1440" w:right="1800" w:bottom="1440" w:left="1800" w:gutter="0"/>
       <w:titlePg/>
@@ -2815,6 +2965,16 @@
 </file>
 
 <file path=word/footer1.xml><?xml version="1.0" encoding="utf-8"?>
+<w:ftr xmlns:mo="http://schemas.microsoft.com/office/mac/office/2008/main" xmlns:ve="http://schemas.openxmlformats.org/markup-compatibility/2006" xmlns:mv="urn:schemas-microsoft-com:mac:vml" xmlns:o="urn:schemas-microsoft-com:office:office" xmlns:r="http://schemas.openxmlformats.org/officeDocument/2006/relationships" xmlns:m="http://schemas.openxmlformats.org/officeDocument/2006/math" xmlns:v="urn:schemas-microsoft-com:vml" xmlns:wp="http://schemas.openxmlformats.org/drawingml/2006/wordprocessingDrawing" xmlns:w10="urn:schemas-microsoft-com:office:word" xmlns:w="http://schemas.openxmlformats.org/wordprocessingml/2006/main" xmlns:wne="http://schemas.microsoft.com/office/word/2006/wordml">
+  <w:p>
+    <w:pPr>
+      <w:pStyle w:val="Footer"/>
+    </w:pPr>
+  </w:p>
+</w:ftr>
+</file>
+
+<file path=word/footer2.xml><?xml version="1.0" encoding="utf-8"?>
 <w:ftr xmlns:mo="http://schemas.microsoft.com/office/mac/office/2008/main" xmlns:ve="http://schemas.openxmlformats.org/markup-compatibility/2006" xmlns:mv="urn:schemas-microsoft-com:mac:vml" xmlns:o="urn:schemas-microsoft-com:office:office" xmlns:r="http://schemas.openxmlformats.org/officeDocument/2006/relationships" xmlns:m="http://schemas.openxmlformats.org/officeDocument/2006/math" xmlns:v="urn:schemas-microsoft-com:vml" xmlns:wp="http://schemas.openxmlformats.org/drawingml/2006/wordprocessingDrawing" xmlns:w10="urn:schemas-microsoft-com:office:word" xmlns:w="http://schemas.openxmlformats.org/wordprocessingml/2006/main" xmlns:wne="http://schemas.microsoft.com/office/word/2006/wordml">
   <w:p>
     <w:pPr>
@@ -2917,7 +3077,7 @@
         <w:rFonts w:ascii="Times New Roman" w:hAnsi="Times New Roman"/>
         <w:noProof/>
       </w:rPr>
-      <w:t>10</w:t>
+      <w:t>2</w:t>
     </w:r>
     <w:r>
       <w:rPr>
@@ -2940,6 +3100,16 @@
 </w:ftr>
 </file>
 
+<file path=word/footer3.xml><?xml version="1.0" encoding="utf-8"?>
+<w:ftr xmlns:mo="http://schemas.microsoft.com/office/mac/office/2008/main" xmlns:ve="http://schemas.openxmlformats.org/markup-compatibility/2006" xmlns:mv="urn:schemas-microsoft-com:mac:vml" xmlns:o="urn:schemas-microsoft-com:office:office" xmlns:r="http://schemas.openxmlformats.org/officeDocument/2006/relationships" xmlns:m="http://schemas.openxmlformats.org/officeDocument/2006/math" xmlns:v="urn:schemas-microsoft-com:vml" xmlns:wp="http://schemas.openxmlformats.org/drawingml/2006/wordprocessingDrawing" xmlns:w10="urn:schemas-microsoft-com:office:word" xmlns:w="http://schemas.openxmlformats.org/wordprocessingml/2006/main" xmlns:wne="http://schemas.microsoft.com/office/word/2006/wordml">
+  <w:p>
+    <w:pPr>
+      <w:pStyle w:val="Footer"/>
+    </w:pPr>
+  </w:p>
+</w:ftr>
+</file>
+
 <file path=word/footnotes.xml><?xml version="1.0" encoding="utf-8"?>
 <w:footnotes xmlns:mo="http://schemas.microsoft.com/office/mac/office/2008/main" xmlns:ve="http://schemas.openxmlformats.org/markup-compatibility/2006" xmlns:mv="urn:schemas-microsoft-com:mac:vml" xmlns:o="urn:schemas-microsoft-com:office:office" xmlns:r="http://schemas.openxmlformats.org/officeDocument/2006/relationships" xmlns:m="http://schemas.openxmlformats.org/officeDocument/2006/math" xmlns:v="urn:schemas-microsoft-com:vml" xmlns:wp="http://schemas.openxmlformats.org/drawingml/2006/wordprocessingDrawing" xmlns:w10="urn:schemas-microsoft-com:office:word" xmlns:w="http://schemas.openxmlformats.org/wordprocessingml/2006/main" xmlns:wne="http://schemas.microsoft.com/office/word/2006/wordml">
   <w:footnote w:type="separator" w:id="-1">
@@ -2957,6 +3127,36 @@
     </w:p>
   </w:footnote>
 </w:footnotes>
+</file>
+
+<file path=word/header1.xml><?xml version="1.0" encoding="utf-8"?>
+<w:hdr xmlns:mo="http://schemas.microsoft.com/office/mac/office/2008/main" xmlns:ve="http://schemas.openxmlformats.org/markup-compatibility/2006" xmlns:mv="urn:schemas-microsoft-com:mac:vml" xmlns:o="urn:schemas-microsoft-com:office:office" xmlns:r="http://schemas.openxmlformats.org/officeDocument/2006/relationships" xmlns:m="http://schemas.openxmlformats.org/officeDocument/2006/math" xmlns:v="urn:schemas-microsoft-com:vml" xmlns:wp="http://schemas.openxmlformats.org/drawingml/2006/wordprocessingDrawing" xmlns:w10="urn:schemas-microsoft-com:office:word" xmlns:w="http://schemas.openxmlformats.org/wordprocessingml/2006/main" xmlns:wne="http://schemas.microsoft.com/office/word/2006/wordml">
+  <w:p>
+    <w:pPr>
+      <w:pStyle w:val="Header"/>
+    </w:pPr>
+  </w:p>
+</w:hdr>
+</file>
+
+<file path=word/header2.xml><?xml version="1.0" encoding="utf-8"?>
+<w:hdr xmlns:mo="http://schemas.microsoft.com/office/mac/office/2008/main" xmlns:ve="http://schemas.openxmlformats.org/markup-compatibility/2006" xmlns:mv="urn:schemas-microsoft-com:mac:vml" xmlns:o="urn:schemas-microsoft-com:office:office" xmlns:r="http://schemas.openxmlformats.org/officeDocument/2006/relationships" xmlns:m="http://schemas.openxmlformats.org/officeDocument/2006/math" xmlns:v="urn:schemas-microsoft-com:vml" xmlns:wp="http://schemas.openxmlformats.org/drawingml/2006/wordprocessingDrawing" xmlns:w10="urn:schemas-microsoft-com:office:word" xmlns:w="http://schemas.openxmlformats.org/wordprocessingml/2006/main" xmlns:wne="http://schemas.microsoft.com/office/word/2006/wordml">
+  <w:p>
+    <w:pPr>
+      <w:pStyle w:val="Header"/>
+    </w:pPr>
+  </w:p>
+</w:hdr>
+</file>
+
+<file path=word/header3.xml><?xml version="1.0" encoding="utf-8"?>
+<w:hdr xmlns:mo="http://schemas.microsoft.com/office/mac/office/2008/main" xmlns:ve="http://schemas.openxmlformats.org/markup-compatibility/2006" xmlns:mv="urn:schemas-microsoft-com:mac:vml" xmlns:o="urn:schemas-microsoft-com:office:office" xmlns:r="http://schemas.openxmlformats.org/officeDocument/2006/relationships" xmlns:m="http://schemas.openxmlformats.org/officeDocument/2006/math" xmlns:v="urn:schemas-microsoft-com:vml" xmlns:wp="http://schemas.openxmlformats.org/drawingml/2006/wordprocessingDrawing" xmlns:w10="urn:schemas-microsoft-com:office:word" xmlns:w="http://schemas.openxmlformats.org/wordprocessingml/2006/main" xmlns:wne="http://schemas.microsoft.com/office/word/2006/wordml">
+  <w:p>
+    <w:pPr>
+      <w:pStyle w:val="Header"/>
+    </w:pPr>
+  </w:p>
+</w:hdr>
 </file>
 
 <file path=word/numbering.xml><?xml version="1.0" encoding="utf-8"?>

</xml_diff>